<commit_message>
Novi zvukovi i pratece funkcije
</commit_message>
<xml_diff>
--- a/Timur Ćerimagić- Završni rad.docx
+++ b/Timur Ćerimagić- Završni rad.docx
@@ -1,6 +1,6 @@
 
 <file path=word/document.xml><?xml version="1.0" encoding="utf-8"?>
-<w:document xmlns:wpc="http://schemas.microsoft.com/office/word/2010/wordprocessingCanvas" xmlns:cx="http://schemas.microsoft.com/office/drawing/2014/chartex" xmlns:cx1="http://schemas.microsoft.com/office/drawing/2015/9/8/chartex" xmlns:mc="http://schemas.openxmlformats.org/markup-compatibility/2006" xmlns:o="urn:schemas-microsoft-com:office:office" xmlns:r="http://schemas.openxmlformats.org/officeDocument/2006/relationships" xmlns:m="http://schemas.openxmlformats.org/officeDocument/2006/math" xmlns:v="urn:schemas-microsoft-com:vml" xmlns:wp14="http://schemas.microsoft.com/office/word/2010/wordprocessingDrawing" xmlns:wp="http://schemas.openxmlformats.org/drawingml/2006/wordprocessingDrawing" xmlns:w10="urn:schemas-microsoft-com:office:word" xmlns:w="http://schemas.openxmlformats.org/wordprocessingml/2006/main" xmlns:w14="http://schemas.microsoft.com/office/word/2010/wordml" xmlns:w15="http://schemas.microsoft.com/office/word/2012/wordml" xmlns:w16se="http://schemas.microsoft.com/office/word/2015/wordml/symex" xmlns:wpg="http://schemas.microsoft.com/office/word/2010/wordprocessingGroup" xmlns:wpi="http://schemas.microsoft.com/office/word/2010/wordprocessingInk" xmlns:wne="http://schemas.microsoft.com/office/word/2006/wordml" xmlns:wps="http://schemas.microsoft.com/office/word/2010/wordprocessingShape" mc:Ignorable="w14 w15 w16se wp14">
+<w:document xmlns:wpc="http://schemas.microsoft.com/office/word/2010/wordprocessingCanvas" xmlns:cx="http://schemas.microsoft.com/office/drawing/2014/chartex" xmlns:cx1="http://schemas.microsoft.com/office/drawing/2015/9/8/chartex" xmlns:cx2="http://schemas.microsoft.com/office/drawing/2015/10/21/chartex" xmlns:mc="http://schemas.openxmlformats.org/markup-compatibility/2006" xmlns:o="urn:schemas-microsoft-com:office:office" xmlns:r="http://schemas.openxmlformats.org/officeDocument/2006/relationships" xmlns:m="http://schemas.openxmlformats.org/officeDocument/2006/math" xmlns:v="urn:schemas-microsoft-com:vml" xmlns:wp14="http://schemas.microsoft.com/office/word/2010/wordprocessingDrawing" xmlns:wp="http://schemas.openxmlformats.org/drawingml/2006/wordprocessingDrawing" xmlns:w10="urn:schemas-microsoft-com:office:word" xmlns:w="http://schemas.openxmlformats.org/wordprocessingml/2006/main" xmlns:w14="http://schemas.microsoft.com/office/word/2010/wordml" xmlns:w15="http://schemas.microsoft.com/office/word/2012/wordml" xmlns:w16se="http://schemas.microsoft.com/office/word/2015/wordml/symex" xmlns:wpg="http://schemas.microsoft.com/office/word/2010/wordprocessingGroup" xmlns:wpi="http://schemas.microsoft.com/office/word/2010/wordprocessingInk" xmlns:wne="http://schemas.microsoft.com/office/word/2006/wordml" xmlns:wps="http://schemas.microsoft.com/office/word/2010/wordprocessingShape" mc:Ignorable="w14 w15 w16se wp14">
   <w:body>
     <w:sdt>
       <w:sdtPr>
@@ -21,7 +21,7 @@
         <w:rPr>
           <w:b/>
           <w:bCs/>
-          <w:noProof/>
+          <w:lang w:val="en-US"/>
         </w:rPr>
       </w:sdtEndPr>
       <w:sdtContent>
@@ -30,11 +30,9 @@
             <w:pStyle w:val="TOCHeading"/>
             <w:ind w:left="432" w:hanging="432"/>
           </w:pPr>
-          <w:proofErr w:type="spellStart"/>
           <w:r>
             <w:t>Sadržaj</w:t>
           </w:r>
-          <w:proofErr w:type="spellEnd"/>
         </w:p>
         <w:p>
           <w:pPr>
@@ -45,86 +43,79 @@
             </w:tabs>
             <w:rPr>
               <w:rFonts w:eastAsiaTheme="minorEastAsia"/>
-              <w:noProof/>
-              <w:lang w:val="en-US"/>
             </w:rPr>
           </w:pPr>
           <w:r>
+            <w:rPr>
+              <w:noProof w:val="0"/>
+            </w:rPr>
             <w:fldChar w:fldCharType="begin"/>
           </w:r>
           <w:r>
             <w:instrText xml:space="preserve"> TOC \o "1-3" \h \z \u </w:instrText>
           </w:r>
           <w:r>
+            <w:rPr>
+              <w:noProof w:val="0"/>
+            </w:rPr>
             <w:fldChar w:fldCharType="separate"/>
           </w:r>
-          <w:hyperlink w:anchor="_Toc452382263" w:history="1">
-            <w:r>
-              <w:rPr>
-                <w:rStyle w:val="Hyperlink"/>
-                <w:noProof/>
+          <w:hyperlink w:anchor="_Toc454267887" w:history="1">
+            <w:r>
+              <w:rPr>
+                <w:rStyle w:val="Hyperlink"/>
               </w:rPr>
               <w:t>1.</w:t>
             </w:r>
             <w:r>
               <w:rPr>
                 <w:rFonts w:eastAsiaTheme="minorEastAsia"/>
-                <w:noProof/>
-                <w:lang w:val="en-US"/>
-              </w:rPr>
-              <w:tab/>
-            </w:r>
-            <w:r>
-              <w:rPr>
-                <w:rStyle w:val="Hyperlink"/>
-                <w:noProof/>
+              </w:rPr>
+              <w:tab/>
+            </w:r>
+            <w:r>
+              <w:rPr>
+                <w:rStyle w:val="Hyperlink"/>
               </w:rPr>
               <w:t>Uvod</w:t>
             </w:r>
             <w:r>
               <w:rPr>
-                <w:noProof/>
-                <w:webHidden/>
-              </w:rPr>
-              <w:tab/>
-            </w:r>
-            <w:r>
-              <w:rPr>
-                <w:noProof/>
+                <w:webHidden/>
+              </w:rPr>
+              <w:tab/>
+            </w:r>
+            <w:r>
+              <w:rPr>
                 <w:webHidden/>
               </w:rPr>
               <w:fldChar w:fldCharType="begin"/>
             </w:r>
             <w:r>
               <w:rPr>
-                <w:noProof/>
-                <w:webHidden/>
-              </w:rPr>
-              <w:instrText xml:space="preserve"> PAGEREF _Toc452382263 \h </w:instrText>
-            </w:r>
-            <w:r>
-              <w:rPr>
-                <w:noProof/>
-                <w:webHidden/>
-              </w:rPr>
-            </w:r>
-            <w:r>
-              <w:rPr>
-                <w:noProof/>
+                <w:webHidden/>
+              </w:rPr>
+              <w:instrText xml:space="preserve"> PAGEREF _Toc454267887 \h </w:instrText>
+            </w:r>
+            <w:r>
+              <w:rPr>
+                <w:webHidden/>
+              </w:rPr>
+            </w:r>
+            <w:r>
+              <w:rPr>
                 <w:webHidden/>
               </w:rPr>
               <w:fldChar w:fldCharType="separate"/>
             </w:r>
             <w:r>
               <w:rPr>
-                <w:noProof/>
                 <w:webHidden/>
               </w:rPr>
               <w:t>2</w:t>
             </w:r>
             <w:r>
               <w:rPr>
-                <w:noProof/>
                 <w:webHidden/>
               </w:rPr>
               <w:fldChar w:fldCharType="end"/>
@@ -140,77 +131,64 @@
             </w:tabs>
             <w:rPr>
               <w:rFonts w:eastAsiaTheme="minorEastAsia"/>
-              <w:noProof/>
-              <w:lang w:val="en-US"/>
             </w:rPr>
           </w:pPr>
-          <w:hyperlink w:anchor="_Toc452382264" w:history="1">
-            <w:r>
-              <w:rPr>
-                <w:rStyle w:val="Hyperlink"/>
-                <w:noProof/>
+          <w:hyperlink w:anchor="_Toc454267888" w:history="1">
+            <w:r>
+              <w:rPr>
+                <w:rStyle w:val="Hyperlink"/>
               </w:rPr>
               <w:t>2.</w:t>
             </w:r>
             <w:r>
               <w:rPr>
                 <w:rFonts w:eastAsiaTheme="minorEastAsia"/>
-                <w:noProof/>
-                <w:lang w:val="en-US"/>
-              </w:rPr>
-              <w:tab/>
-            </w:r>
-            <w:r>
-              <w:rPr>
-                <w:rStyle w:val="Hyperlink"/>
-                <w:noProof/>
+              </w:rPr>
+              <w:tab/>
+            </w:r>
+            <w:r>
+              <w:rPr>
+                <w:rStyle w:val="Hyperlink"/>
               </w:rPr>
               <w:t>Teorijski dio</w:t>
             </w:r>
             <w:r>
               <w:rPr>
-                <w:noProof/>
-                <w:webHidden/>
-              </w:rPr>
-              <w:tab/>
-            </w:r>
-            <w:r>
-              <w:rPr>
-                <w:noProof/>
+                <w:webHidden/>
+              </w:rPr>
+              <w:tab/>
+            </w:r>
+            <w:r>
+              <w:rPr>
                 <w:webHidden/>
               </w:rPr>
               <w:fldChar w:fldCharType="begin"/>
             </w:r>
             <w:r>
               <w:rPr>
-                <w:noProof/>
-                <w:webHidden/>
-              </w:rPr>
-              <w:instrText xml:space="preserve"> PAGEREF _Toc452382264 \h </w:instrText>
-            </w:r>
-            <w:r>
-              <w:rPr>
-                <w:noProof/>
-                <w:webHidden/>
-              </w:rPr>
-            </w:r>
-            <w:r>
-              <w:rPr>
-                <w:noProof/>
+                <w:webHidden/>
+              </w:rPr>
+              <w:instrText xml:space="preserve"> PAGEREF _Toc454267888 \h </w:instrText>
+            </w:r>
+            <w:r>
+              <w:rPr>
+                <w:webHidden/>
+              </w:rPr>
+            </w:r>
+            <w:r>
+              <w:rPr>
                 <w:webHidden/>
               </w:rPr>
               <w:fldChar w:fldCharType="separate"/>
             </w:r>
             <w:r>
               <w:rPr>
-                <w:noProof/>
                 <w:webHidden/>
               </w:rPr>
               <w:t>2</w:t>
             </w:r>
             <w:r>
               <w:rPr>
-                <w:noProof/>
                 <w:webHidden/>
               </w:rPr>
               <w:fldChar w:fldCharType="end"/>
@@ -226,77 +204,64 @@
             </w:tabs>
             <w:rPr>
               <w:rFonts w:eastAsiaTheme="minorEastAsia"/>
-              <w:noProof/>
-              <w:lang w:val="en-US"/>
             </w:rPr>
           </w:pPr>
-          <w:hyperlink w:anchor="_Toc452382265" w:history="1">
-            <w:r>
-              <w:rPr>
-                <w:rStyle w:val="Hyperlink"/>
-                <w:noProof/>
+          <w:hyperlink w:anchor="_Toc454267889" w:history="1">
+            <w:r>
+              <w:rPr>
+                <w:rStyle w:val="Hyperlink"/>
               </w:rPr>
               <w:t>2.1.</w:t>
             </w:r>
             <w:r>
               <w:rPr>
                 <w:rFonts w:eastAsiaTheme="minorEastAsia"/>
-                <w:noProof/>
-                <w:lang w:val="en-US"/>
-              </w:rPr>
-              <w:tab/>
-            </w:r>
-            <w:r>
-              <w:rPr>
-                <w:rStyle w:val="Hyperlink"/>
-                <w:noProof/>
+              </w:rPr>
+              <w:tab/>
+            </w:r>
+            <w:r>
+              <w:rPr>
+                <w:rStyle w:val="Hyperlink"/>
               </w:rPr>
               <w:t>Općenito o Arduino platformi</w:t>
             </w:r>
             <w:r>
               <w:rPr>
-                <w:noProof/>
-                <w:webHidden/>
-              </w:rPr>
-              <w:tab/>
-            </w:r>
-            <w:r>
-              <w:rPr>
-                <w:noProof/>
+                <w:webHidden/>
+              </w:rPr>
+              <w:tab/>
+            </w:r>
+            <w:r>
+              <w:rPr>
                 <w:webHidden/>
               </w:rPr>
               <w:fldChar w:fldCharType="begin"/>
             </w:r>
             <w:r>
               <w:rPr>
-                <w:noProof/>
-                <w:webHidden/>
-              </w:rPr>
-              <w:instrText xml:space="preserve"> PAGEREF _Toc452382265 \h </w:instrText>
-            </w:r>
-            <w:r>
-              <w:rPr>
-                <w:noProof/>
-                <w:webHidden/>
-              </w:rPr>
-            </w:r>
-            <w:r>
-              <w:rPr>
-                <w:noProof/>
+                <w:webHidden/>
+              </w:rPr>
+              <w:instrText xml:space="preserve"> PAGEREF _Toc454267889 \h </w:instrText>
+            </w:r>
+            <w:r>
+              <w:rPr>
+                <w:webHidden/>
+              </w:rPr>
+            </w:r>
+            <w:r>
+              <w:rPr>
                 <w:webHidden/>
               </w:rPr>
               <w:fldChar w:fldCharType="separate"/>
             </w:r>
             <w:r>
               <w:rPr>
-                <w:noProof/>
                 <w:webHidden/>
               </w:rPr>
               <w:t>2</w:t>
             </w:r>
             <w:r>
               <w:rPr>
-                <w:noProof/>
                 <w:webHidden/>
               </w:rPr>
               <w:fldChar w:fldCharType="end"/>
@@ -312,77 +277,64 @@
             </w:tabs>
             <w:rPr>
               <w:rFonts w:eastAsiaTheme="minorEastAsia"/>
-              <w:noProof/>
-              <w:lang w:val="en-US"/>
             </w:rPr>
           </w:pPr>
-          <w:hyperlink w:anchor="_Toc452382266" w:history="1">
-            <w:r>
-              <w:rPr>
-                <w:rStyle w:val="Hyperlink"/>
-                <w:noProof/>
+          <w:hyperlink w:anchor="_Toc454267890" w:history="1">
+            <w:r>
+              <w:rPr>
+                <w:rStyle w:val="Hyperlink"/>
               </w:rPr>
               <w:t>2.1.1.</w:t>
             </w:r>
             <w:r>
               <w:rPr>
                 <w:rFonts w:eastAsiaTheme="minorEastAsia"/>
-                <w:noProof/>
-                <w:lang w:val="en-US"/>
-              </w:rPr>
-              <w:tab/>
-            </w:r>
-            <w:r>
-              <w:rPr>
-                <w:rStyle w:val="Hyperlink"/>
-                <w:noProof/>
-              </w:rPr>
-              <w:t>Šta je Arduino</w:t>
-            </w:r>
-            <w:r>
-              <w:rPr>
-                <w:noProof/>
-                <w:webHidden/>
-              </w:rPr>
-              <w:tab/>
-            </w:r>
-            <w:r>
-              <w:rPr>
-                <w:noProof/>
+              </w:rPr>
+              <w:tab/>
+            </w:r>
+            <w:r>
+              <w:rPr>
+                <w:rStyle w:val="Hyperlink"/>
+              </w:rPr>
+              <w:t>Šta je Arduino (malo tipovi, historija)</w:t>
+            </w:r>
+            <w:r>
+              <w:rPr>
+                <w:webHidden/>
+              </w:rPr>
+              <w:tab/>
+            </w:r>
+            <w:r>
+              <w:rPr>
                 <w:webHidden/>
               </w:rPr>
               <w:fldChar w:fldCharType="begin"/>
             </w:r>
             <w:r>
               <w:rPr>
-                <w:noProof/>
-                <w:webHidden/>
-              </w:rPr>
-              <w:instrText xml:space="preserve"> PAGEREF _Toc452382266 \h </w:instrText>
-            </w:r>
-            <w:r>
-              <w:rPr>
-                <w:noProof/>
-                <w:webHidden/>
-              </w:rPr>
-            </w:r>
-            <w:r>
-              <w:rPr>
-                <w:noProof/>
+                <w:webHidden/>
+              </w:rPr>
+              <w:instrText xml:space="preserve"> PAGEREF _Toc454267890 \h </w:instrText>
+            </w:r>
+            <w:r>
+              <w:rPr>
+                <w:webHidden/>
+              </w:rPr>
+            </w:r>
+            <w:r>
+              <w:rPr>
                 <w:webHidden/>
               </w:rPr>
               <w:fldChar w:fldCharType="separate"/>
             </w:r>
             <w:r>
               <w:rPr>
-                <w:noProof/>
                 <w:webHidden/>
               </w:rPr>
               <w:t>2</w:t>
             </w:r>
             <w:r>
               <w:rPr>
-                <w:noProof/>
                 <w:webHidden/>
               </w:rPr>
               <w:fldChar w:fldCharType="end"/>
@@ -398,77 +350,64 @@
             </w:tabs>
             <w:rPr>
               <w:rFonts w:eastAsiaTheme="minorEastAsia"/>
-              <w:noProof/>
-              <w:lang w:val="en-US"/>
             </w:rPr>
           </w:pPr>
-          <w:hyperlink w:anchor="_Toc452382267" w:history="1">
-            <w:r>
-              <w:rPr>
-                <w:rStyle w:val="Hyperlink"/>
-                <w:noProof/>
+          <w:hyperlink w:anchor="_Toc454267891" w:history="1">
+            <w:r>
+              <w:rPr>
+                <w:rStyle w:val="Hyperlink"/>
               </w:rPr>
               <w:t>2.1.2.</w:t>
             </w:r>
             <w:r>
               <w:rPr>
                 <w:rFonts w:eastAsiaTheme="minorEastAsia"/>
-                <w:noProof/>
-                <w:lang w:val="en-US"/>
-              </w:rPr>
-              <w:tab/>
-            </w:r>
-            <w:r>
-              <w:rPr>
-                <w:rStyle w:val="Hyperlink"/>
-                <w:noProof/>
-              </w:rPr>
-              <w:t>Historijat Arduino-a</w:t>
-            </w:r>
-            <w:r>
-              <w:rPr>
-                <w:noProof/>
-                <w:webHidden/>
-              </w:rPr>
-              <w:tab/>
-            </w:r>
-            <w:r>
-              <w:rPr>
-                <w:noProof/>
+              </w:rPr>
+              <w:tab/>
+            </w:r>
+            <w:r>
+              <w:rPr>
+                <w:rStyle w:val="Hyperlink"/>
+              </w:rPr>
+              <w:t>Shematski prikaz</w:t>
+            </w:r>
+            <w:r>
+              <w:rPr>
+                <w:webHidden/>
+              </w:rPr>
+              <w:tab/>
+            </w:r>
+            <w:r>
+              <w:rPr>
                 <w:webHidden/>
               </w:rPr>
               <w:fldChar w:fldCharType="begin"/>
             </w:r>
             <w:r>
               <w:rPr>
-                <w:noProof/>
-                <w:webHidden/>
-              </w:rPr>
-              <w:instrText xml:space="preserve"> PAGEREF _Toc452382267 \h </w:instrText>
-            </w:r>
-            <w:r>
-              <w:rPr>
-                <w:noProof/>
-                <w:webHidden/>
-              </w:rPr>
-            </w:r>
-            <w:r>
-              <w:rPr>
-                <w:noProof/>
+                <w:webHidden/>
+              </w:rPr>
+              <w:instrText xml:space="preserve"> PAGEREF _Toc454267891 \h </w:instrText>
+            </w:r>
+            <w:r>
+              <w:rPr>
+                <w:webHidden/>
+              </w:rPr>
+            </w:r>
+            <w:r>
+              <w:rPr>
                 <w:webHidden/>
               </w:rPr>
               <w:fldChar w:fldCharType="separate"/>
             </w:r>
             <w:r>
               <w:rPr>
-                <w:noProof/>
                 <w:webHidden/>
               </w:rPr>
               <w:t>2</w:t>
             </w:r>
             <w:r>
               <w:rPr>
-                <w:noProof/>
                 <w:webHidden/>
               </w:rPr>
               <w:fldChar w:fldCharType="end"/>
@@ -484,77 +423,64 @@
             </w:tabs>
             <w:rPr>
               <w:rFonts w:eastAsiaTheme="minorEastAsia"/>
-              <w:noProof/>
-              <w:lang w:val="en-US"/>
             </w:rPr>
           </w:pPr>
-          <w:hyperlink w:anchor="_Toc452382268" w:history="1">
-            <w:r>
-              <w:rPr>
-                <w:rStyle w:val="Hyperlink"/>
-                <w:noProof/>
+          <w:hyperlink w:anchor="_Toc454267892" w:history="1">
+            <w:r>
+              <w:rPr>
+                <w:rStyle w:val="Hyperlink"/>
               </w:rPr>
               <w:t>2.1.3.</w:t>
             </w:r>
             <w:r>
               <w:rPr>
                 <w:rFonts w:eastAsiaTheme="minorEastAsia"/>
-                <w:noProof/>
-                <w:lang w:val="en-US"/>
-              </w:rPr>
-              <w:tab/>
-            </w:r>
-            <w:r>
-              <w:rPr>
-                <w:rStyle w:val="Hyperlink"/>
-                <w:noProof/>
-              </w:rPr>
-              <w:t>Shematski prikaz</w:t>
-            </w:r>
-            <w:r>
-              <w:rPr>
-                <w:noProof/>
-                <w:webHidden/>
-              </w:rPr>
-              <w:tab/>
-            </w:r>
-            <w:r>
-              <w:rPr>
-                <w:noProof/>
+              </w:rPr>
+              <w:tab/>
+            </w:r>
+            <w:r>
+              <w:rPr>
+                <w:rStyle w:val="Hyperlink"/>
+              </w:rPr>
+              <w:t>Digital I/O i Analog I opis</w:t>
+            </w:r>
+            <w:r>
+              <w:rPr>
+                <w:webHidden/>
+              </w:rPr>
+              <w:tab/>
+            </w:r>
+            <w:r>
+              <w:rPr>
                 <w:webHidden/>
               </w:rPr>
               <w:fldChar w:fldCharType="begin"/>
             </w:r>
             <w:r>
               <w:rPr>
-                <w:noProof/>
-                <w:webHidden/>
-              </w:rPr>
-              <w:instrText xml:space="preserve"> PAGEREF _Toc452382268 \h </w:instrText>
-            </w:r>
-            <w:r>
-              <w:rPr>
-                <w:noProof/>
-                <w:webHidden/>
-              </w:rPr>
-            </w:r>
-            <w:r>
-              <w:rPr>
-                <w:noProof/>
+                <w:webHidden/>
+              </w:rPr>
+              <w:instrText xml:space="preserve"> PAGEREF _Toc454267892 \h </w:instrText>
+            </w:r>
+            <w:r>
+              <w:rPr>
+                <w:webHidden/>
+              </w:rPr>
+            </w:r>
+            <w:r>
+              <w:rPr>
                 <w:webHidden/>
               </w:rPr>
               <w:fldChar w:fldCharType="separate"/>
             </w:r>
             <w:r>
               <w:rPr>
-                <w:noProof/>
                 <w:webHidden/>
               </w:rPr>
               <w:t>2</w:t>
             </w:r>
             <w:r>
               <w:rPr>
-                <w:noProof/>
                 <w:webHidden/>
               </w:rPr>
               <w:fldChar w:fldCharType="end"/>
@@ -570,77 +496,64 @@
             </w:tabs>
             <w:rPr>
               <w:rFonts w:eastAsiaTheme="minorEastAsia"/>
-              <w:noProof/>
-              <w:lang w:val="en-US"/>
             </w:rPr>
           </w:pPr>
-          <w:hyperlink w:anchor="_Toc452382269" w:history="1">
-            <w:r>
-              <w:rPr>
-                <w:rStyle w:val="Hyperlink"/>
-                <w:noProof/>
+          <w:hyperlink w:anchor="_Toc454267893" w:history="1">
+            <w:r>
+              <w:rPr>
+                <w:rStyle w:val="Hyperlink"/>
               </w:rPr>
               <w:t>2.1.4.</w:t>
             </w:r>
             <w:r>
               <w:rPr>
                 <w:rFonts w:eastAsiaTheme="minorEastAsia"/>
-                <w:noProof/>
-                <w:lang w:val="en-US"/>
-              </w:rPr>
-              <w:tab/>
-            </w:r>
-            <w:r>
-              <w:rPr>
-                <w:rStyle w:val="Hyperlink"/>
-                <w:noProof/>
-              </w:rPr>
-              <w:t>Digital I/O i Analog I opis</w:t>
-            </w:r>
-            <w:r>
-              <w:rPr>
-                <w:noProof/>
-                <w:webHidden/>
-              </w:rPr>
-              <w:tab/>
-            </w:r>
-            <w:r>
-              <w:rPr>
-                <w:noProof/>
+              </w:rPr>
+              <w:tab/>
+            </w:r>
+            <w:r>
+              <w:rPr>
+                <w:rStyle w:val="Hyperlink"/>
+              </w:rPr>
+              <w:t>Cross development za Arduino i Arduino IDE</w:t>
+            </w:r>
+            <w:r>
+              <w:rPr>
+                <w:webHidden/>
+              </w:rPr>
+              <w:tab/>
+            </w:r>
+            <w:r>
+              <w:rPr>
                 <w:webHidden/>
               </w:rPr>
               <w:fldChar w:fldCharType="begin"/>
             </w:r>
             <w:r>
               <w:rPr>
-                <w:noProof/>
-                <w:webHidden/>
-              </w:rPr>
-              <w:instrText xml:space="preserve"> PAGEREF _Toc452382269 \h </w:instrText>
-            </w:r>
-            <w:r>
-              <w:rPr>
-                <w:noProof/>
-                <w:webHidden/>
-              </w:rPr>
-            </w:r>
-            <w:r>
-              <w:rPr>
-                <w:noProof/>
+                <w:webHidden/>
+              </w:rPr>
+              <w:instrText xml:space="preserve"> PAGEREF _Toc454267893 \h </w:instrText>
+            </w:r>
+            <w:r>
+              <w:rPr>
+                <w:webHidden/>
+              </w:rPr>
+            </w:r>
+            <w:r>
+              <w:rPr>
                 <w:webHidden/>
               </w:rPr>
               <w:fldChar w:fldCharType="separate"/>
             </w:r>
             <w:r>
               <w:rPr>
-                <w:noProof/>
                 <w:webHidden/>
               </w:rPr>
               <w:t>2</w:t>
             </w:r>
             <w:r>
               <w:rPr>
-                <w:noProof/>
                 <w:webHidden/>
               </w:rPr>
               <w:fldChar w:fldCharType="end"/>
@@ -656,77 +569,64 @@
             </w:tabs>
             <w:rPr>
               <w:rFonts w:eastAsiaTheme="minorEastAsia"/>
-              <w:noProof/>
-              <w:lang w:val="en-US"/>
             </w:rPr>
           </w:pPr>
-          <w:hyperlink w:anchor="_Toc452382270" w:history="1">
-            <w:r>
-              <w:rPr>
-                <w:rStyle w:val="Hyperlink"/>
-                <w:noProof/>
+          <w:hyperlink w:anchor="_Toc454267894" w:history="1">
+            <w:r>
+              <w:rPr>
+                <w:rStyle w:val="Hyperlink"/>
               </w:rPr>
               <w:t>2.2.</w:t>
             </w:r>
             <w:r>
               <w:rPr>
                 <w:rFonts w:eastAsiaTheme="minorEastAsia"/>
-                <w:noProof/>
-                <w:lang w:val="en-US"/>
-              </w:rPr>
-              <w:tab/>
-            </w:r>
-            <w:r>
-              <w:rPr>
-                <w:rStyle w:val="Hyperlink"/>
-                <w:noProof/>
-              </w:rPr>
-              <w:t>Općenito o Windows Phone platformi</w:t>
-            </w:r>
-            <w:r>
-              <w:rPr>
-                <w:noProof/>
-                <w:webHidden/>
-              </w:rPr>
-              <w:tab/>
-            </w:r>
-            <w:r>
-              <w:rPr>
-                <w:noProof/>
+              </w:rPr>
+              <w:tab/>
+            </w:r>
+            <w:r>
+              <w:rPr>
+                <w:rStyle w:val="Hyperlink"/>
+              </w:rPr>
+              <w:t>Općenito o Universal App (UWP) platformi</w:t>
+            </w:r>
+            <w:r>
+              <w:rPr>
+                <w:webHidden/>
+              </w:rPr>
+              <w:tab/>
+            </w:r>
+            <w:r>
+              <w:rPr>
                 <w:webHidden/>
               </w:rPr>
               <w:fldChar w:fldCharType="begin"/>
             </w:r>
             <w:r>
               <w:rPr>
-                <w:noProof/>
-                <w:webHidden/>
-              </w:rPr>
-              <w:instrText xml:space="preserve"> PAGEREF _Toc452382270 \h </w:instrText>
-            </w:r>
-            <w:r>
-              <w:rPr>
-                <w:noProof/>
-                <w:webHidden/>
-              </w:rPr>
-            </w:r>
-            <w:r>
-              <w:rPr>
-                <w:noProof/>
+                <w:webHidden/>
+              </w:rPr>
+              <w:instrText xml:space="preserve"> PAGEREF _Toc454267894 \h </w:instrText>
+            </w:r>
+            <w:r>
+              <w:rPr>
+                <w:webHidden/>
+              </w:rPr>
+            </w:r>
+            <w:r>
+              <w:rPr>
                 <w:webHidden/>
               </w:rPr>
               <w:fldChar w:fldCharType="separate"/>
             </w:r>
             <w:r>
               <w:rPr>
-                <w:noProof/>
                 <w:webHidden/>
               </w:rPr>
               <w:t>2</w:t>
             </w:r>
             <w:r>
               <w:rPr>
-                <w:noProof/>
                 <w:webHidden/>
               </w:rPr>
               <w:fldChar w:fldCharType="end"/>
@@ -742,77 +642,64 @@
             </w:tabs>
             <w:rPr>
               <w:rFonts w:eastAsiaTheme="minorEastAsia"/>
-              <w:noProof/>
-              <w:lang w:val="en-US"/>
             </w:rPr>
           </w:pPr>
-          <w:hyperlink w:anchor="_Toc452382271" w:history="1">
-            <w:r>
-              <w:rPr>
-                <w:rStyle w:val="Hyperlink"/>
-                <w:noProof/>
+          <w:hyperlink w:anchor="_Toc454267895" w:history="1">
+            <w:r>
+              <w:rPr>
+                <w:rStyle w:val="Hyperlink"/>
               </w:rPr>
               <w:t>2.2.1.</w:t>
             </w:r>
             <w:r>
               <w:rPr>
                 <w:rFonts w:eastAsiaTheme="minorEastAsia"/>
-                <w:noProof/>
-                <w:lang w:val="en-US"/>
-              </w:rPr>
-              <w:tab/>
-            </w:r>
-            <w:r>
-              <w:rPr>
-                <w:rStyle w:val="Hyperlink"/>
-                <w:noProof/>
-              </w:rPr>
-              <w:t>Historijat Windows Phone</w:t>
-            </w:r>
-            <w:r>
-              <w:rPr>
-                <w:noProof/>
-                <w:webHidden/>
-              </w:rPr>
-              <w:tab/>
-            </w:r>
-            <w:r>
-              <w:rPr>
-                <w:noProof/>
+              </w:rPr>
+              <w:tab/>
+            </w:r>
+            <w:r>
+              <w:rPr>
+                <w:rStyle w:val="Hyperlink"/>
+              </w:rPr>
+              <w:t>Windows Universal Application</w:t>
+            </w:r>
+            <w:r>
+              <w:rPr>
+                <w:webHidden/>
+              </w:rPr>
+              <w:tab/>
+            </w:r>
+            <w:r>
+              <w:rPr>
                 <w:webHidden/>
               </w:rPr>
               <w:fldChar w:fldCharType="begin"/>
             </w:r>
             <w:r>
               <w:rPr>
-                <w:noProof/>
-                <w:webHidden/>
-              </w:rPr>
-              <w:instrText xml:space="preserve"> PAGEREF _Toc452382271 \h </w:instrText>
-            </w:r>
-            <w:r>
-              <w:rPr>
-                <w:noProof/>
-                <w:webHidden/>
-              </w:rPr>
-            </w:r>
-            <w:r>
-              <w:rPr>
-                <w:noProof/>
+                <w:webHidden/>
+              </w:rPr>
+              <w:instrText xml:space="preserve"> PAGEREF _Toc454267895 \h </w:instrText>
+            </w:r>
+            <w:r>
+              <w:rPr>
+                <w:webHidden/>
+              </w:rPr>
+            </w:r>
+            <w:r>
+              <w:rPr>
                 <w:webHidden/>
               </w:rPr>
               <w:fldChar w:fldCharType="separate"/>
             </w:r>
             <w:r>
               <w:rPr>
-                <w:noProof/>
                 <w:webHidden/>
               </w:rPr>
               <w:t>2</w:t>
             </w:r>
             <w:r>
               <w:rPr>
-                <w:noProof/>
                 <w:webHidden/>
               </w:rPr>
               <w:fldChar w:fldCharType="end"/>
@@ -828,77 +715,64 @@
             </w:tabs>
             <w:rPr>
               <w:rFonts w:eastAsiaTheme="minorEastAsia"/>
-              <w:noProof/>
-              <w:lang w:val="en-US"/>
             </w:rPr>
           </w:pPr>
-          <w:hyperlink w:anchor="_Toc452382272" w:history="1">
-            <w:r>
-              <w:rPr>
-                <w:rStyle w:val="Hyperlink"/>
-                <w:noProof/>
+          <w:hyperlink w:anchor="_Toc454267896" w:history="1">
+            <w:r>
+              <w:rPr>
+                <w:rStyle w:val="Hyperlink"/>
               </w:rPr>
               <w:t>2.2.2.</w:t>
             </w:r>
             <w:r>
               <w:rPr>
                 <w:rFonts w:eastAsiaTheme="minorEastAsia"/>
-                <w:noProof/>
-                <w:lang w:val="en-US"/>
-              </w:rPr>
-              <w:tab/>
-            </w:r>
-            <w:r>
-              <w:rPr>
-                <w:rStyle w:val="Hyperlink"/>
-                <w:noProof/>
+              </w:rPr>
+              <w:tab/>
+            </w:r>
+            <w:r>
+              <w:rPr>
+                <w:rStyle w:val="Hyperlink"/>
               </w:rPr>
               <w:t>Tehnologije</w:t>
             </w:r>
             <w:r>
               <w:rPr>
-                <w:noProof/>
-                <w:webHidden/>
-              </w:rPr>
-              <w:tab/>
-            </w:r>
-            <w:r>
-              <w:rPr>
-                <w:noProof/>
+                <w:webHidden/>
+              </w:rPr>
+              <w:tab/>
+            </w:r>
+            <w:r>
+              <w:rPr>
                 <w:webHidden/>
               </w:rPr>
               <w:fldChar w:fldCharType="begin"/>
             </w:r>
             <w:r>
               <w:rPr>
-                <w:noProof/>
-                <w:webHidden/>
-              </w:rPr>
-              <w:instrText xml:space="preserve"> PAGEREF _Toc452382272 \h </w:instrText>
-            </w:r>
-            <w:r>
-              <w:rPr>
-                <w:noProof/>
-                <w:webHidden/>
-              </w:rPr>
-            </w:r>
-            <w:r>
-              <w:rPr>
-                <w:noProof/>
+                <w:webHidden/>
+              </w:rPr>
+              <w:instrText xml:space="preserve"> PAGEREF _Toc454267896 \h </w:instrText>
+            </w:r>
+            <w:r>
+              <w:rPr>
+                <w:webHidden/>
+              </w:rPr>
+            </w:r>
+            <w:r>
+              <w:rPr>
                 <w:webHidden/>
               </w:rPr>
               <w:fldChar w:fldCharType="separate"/>
             </w:r>
             <w:r>
               <w:rPr>
-                <w:noProof/>
                 <w:webHidden/>
               </w:rPr>
               <w:t>2</w:t>
             </w:r>
             <w:r>
               <w:rPr>
-                <w:noProof/>
                 <w:webHidden/>
               </w:rPr>
               <w:fldChar w:fldCharType="end"/>
@@ -914,77 +788,64 @@
             </w:tabs>
             <w:rPr>
               <w:rFonts w:eastAsiaTheme="minorEastAsia"/>
-              <w:noProof/>
-              <w:lang w:val="en-US"/>
             </w:rPr>
           </w:pPr>
-          <w:hyperlink w:anchor="_Toc452382273" w:history="1">
-            <w:r>
-              <w:rPr>
-                <w:rStyle w:val="Hyperlink"/>
-                <w:noProof/>
+          <w:hyperlink w:anchor="_Toc454267897" w:history="1">
+            <w:r>
+              <w:rPr>
+                <w:rStyle w:val="Hyperlink"/>
               </w:rPr>
               <w:t>2.2.3.</w:t>
             </w:r>
             <w:r>
               <w:rPr>
                 <w:rFonts w:eastAsiaTheme="minorEastAsia"/>
-                <w:noProof/>
-                <w:lang w:val="en-US"/>
-              </w:rPr>
-              <w:tab/>
-            </w:r>
-            <w:r>
-              <w:rPr>
-                <w:rStyle w:val="Hyperlink"/>
-                <w:noProof/>
+              </w:rPr>
+              <w:tab/>
+            </w:r>
+            <w:r>
+              <w:rPr>
+                <w:rStyle w:val="Hyperlink"/>
               </w:rPr>
               <w:t>Visual Studio 2015</w:t>
             </w:r>
             <w:r>
               <w:rPr>
-                <w:noProof/>
-                <w:webHidden/>
-              </w:rPr>
-              <w:tab/>
-            </w:r>
-            <w:r>
-              <w:rPr>
-                <w:noProof/>
+                <w:webHidden/>
+              </w:rPr>
+              <w:tab/>
+            </w:r>
+            <w:r>
+              <w:rPr>
                 <w:webHidden/>
               </w:rPr>
               <w:fldChar w:fldCharType="begin"/>
             </w:r>
             <w:r>
               <w:rPr>
-                <w:noProof/>
-                <w:webHidden/>
-              </w:rPr>
-              <w:instrText xml:space="preserve"> PAGEREF _Toc452382273 \h </w:instrText>
-            </w:r>
-            <w:r>
-              <w:rPr>
-                <w:noProof/>
-                <w:webHidden/>
-              </w:rPr>
-            </w:r>
-            <w:r>
-              <w:rPr>
-                <w:noProof/>
+                <w:webHidden/>
+              </w:rPr>
+              <w:instrText xml:space="preserve"> PAGEREF _Toc454267897 \h </w:instrText>
+            </w:r>
+            <w:r>
+              <w:rPr>
+                <w:webHidden/>
+              </w:rPr>
+            </w:r>
+            <w:r>
+              <w:rPr>
                 <w:webHidden/>
               </w:rPr>
               <w:fldChar w:fldCharType="separate"/>
             </w:r>
             <w:r>
               <w:rPr>
-                <w:noProof/>
                 <w:webHidden/>
               </w:rPr>
               <w:t>2</w:t>
             </w:r>
             <w:r>
               <w:rPr>
-                <w:noProof/>
                 <w:webHidden/>
               </w:rPr>
               <w:fldChar w:fldCharType="end"/>
@@ -1000,77 +861,64 @@
             </w:tabs>
             <w:rPr>
               <w:rFonts w:eastAsiaTheme="minorEastAsia"/>
-              <w:noProof/>
-              <w:lang w:val="en-US"/>
             </w:rPr>
           </w:pPr>
-          <w:hyperlink w:anchor="_Toc452382274" w:history="1">
-            <w:r>
-              <w:rPr>
-                <w:rStyle w:val="Hyperlink"/>
-                <w:noProof/>
+          <w:hyperlink w:anchor="_Toc454267898" w:history="1">
+            <w:r>
+              <w:rPr>
+                <w:rStyle w:val="Hyperlink"/>
               </w:rPr>
               <w:t>2.3.</w:t>
             </w:r>
             <w:r>
               <w:rPr>
                 <w:rFonts w:eastAsiaTheme="minorEastAsia"/>
-                <w:noProof/>
-                <w:lang w:val="en-US"/>
-              </w:rPr>
-              <w:tab/>
-            </w:r>
-            <w:r>
-              <w:rPr>
-                <w:rStyle w:val="Hyperlink"/>
-                <w:noProof/>
-              </w:rPr>
-              <w:t>Povezivanje Arduino platforme i Windows Phone</w:t>
-            </w:r>
-            <w:r>
-              <w:rPr>
-                <w:noProof/>
-                <w:webHidden/>
-              </w:rPr>
-              <w:tab/>
-            </w:r>
-            <w:r>
-              <w:rPr>
-                <w:noProof/>
+              </w:rPr>
+              <w:tab/>
+            </w:r>
+            <w:r>
+              <w:rPr>
+                <w:rStyle w:val="Hyperlink"/>
+              </w:rPr>
+              <w:t>Uspostavljanje Platforme</w:t>
+            </w:r>
+            <w:r>
+              <w:rPr>
+                <w:webHidden/>
+              </w:rPr>
+              <w:tab/>
+            </w:r>
+            <w:r>
+              <w:rPr>
                 <w:webHidden/>
               </w:rPr>
               <w:fldChar w:fldCharType="begin"/>
             </w:r>
             <w:r>
               <w:rPr>
-                <w:noProof/>
-                <w:webHidden/>
-              </w:rPr>
-              <w:instrText xml:space="preserve"> PAGEREF _Toc452382274 \h </w:instrText>
-            </w:r>
-            <w:r>
-              <w:rPr>
-                <w:noProof/>
-                <w:webHidden/>
-              </w:rPr>
-            </w:r>
-            <w:r>
-              <w:rPr>
-                <w:noProof/>
+                <w:webHidden/>
+              </w:rPr>
+              <w:instrText xml:space="preserve"> PAGEREF _Toc454267898 \h </w:instrText>
+            </w:r>
+            <w:r>
+              <w:rPr>
+                <w:webHidden/>
+              </w:rPr>
+            </w:r>
+            <w:r>
+              <w:rPr>
                 <w:webHidden/>
               </w:rPr>
               <w:fldChar w:fldCharType="separate"/>
             </w:r>
             <w:r>
               <w:rPr>
-                <w:noProof/>
                 <w:webHidden/>
               </w:rPr>
               <w:t>2</w:t>
             </w:r>
             <w:r>
               <w:rPr>
-                <w:noProof/>
                 <w:webHidden/>
               </w:rPr>
               <w:fldChar w:fldCharType="end"/>
@@ -1086,77 +934,137 @@
             </w:tabs>
             <w:rPr>
               <w:rFonts w:eastAsiaTheme="minorEastAsia"/>
-              <w:noProof/>
-              <w:lang w:val="en-US"/>
             </w:rPr>
           </w:pPr>
-          <w:hyperlink w:anchor="_Toc452382275" w:history="1">
-            <w:r>
-              <w:rPr>
-                <w:rStyle w:val="Hyperlink"/>
-                <w:noProof/>
+          <w:hyperlink w:anchor="_Toc454267899" w:history="1">
+            <w:r>
+              <w:rPr>
+                <w:rStyle w:val="Hyperlink"/>
               </w:rPr>
               <w:t>2.3.1.</w:t>
             </w:r>
             <w:r>
               <w:rPr>
                 <w:rFonts w:eastAsiaTheme="minorEastAsia"/>
-                <w:noProof/>
-                <w:lang w:val="en-US"/>
-              </w:rPr>
-              <w:tab/>
-            </w:r>
-            <w:r>
-              <w:rPr>
-                <w:rStyle w:val="Hyperlink"/>
-                <w:noProof/>
-              </w:rPr>
-              <w:t>Načini komunikacije</w:t>
-            </w:r>
-            <w:r>
-              <w:rPr>
-                <w:noProof/>
-                <w:webHidden/>
-              </w:rPr>
-              <w:tab/>
-            </w:r>
-            <w:r>
-              <w:rPr>
-                <w:noProof/>
+              </w:rPr>
+              <w:tab/>
+            </w:r>
+            <w:r>
+              <w:rPr>
+                <w:rStyle w:val="Hyperlink"/>
+              </w:rPr>
+              <w:t>Upotreba Bluetooth tehnologije</w:t>
+            </w:r>
+            <w:r>
+              <w:rPr>
+                <w:webHidden/>
+              </w:rPr>
+              <w:tab/>
+            </w:r>
+            <w:r>
+              <w:rPr>
                 <w:webHidden/>
               </w:rPr>
               <w:fldChar w:fldCharType="begin"/>
             </w:r>
             <w:r>
               <w:rPr>
-                <w:noProof/>
-                <w:webHidden/>
-              </w:rPr>
-              <w:instrText xml:space="preserve"> PAGEREF _Toc452382275 \h </w:instrText>
-            </w:r>
-            <w:r>
-              <w:rPr>
-                <w:noProof/>
-                <w:webHidden/>
-              </w:rPr>
-            </w:r>
-            <w:r>
-              <w:rPr>
-                <w:noProof/>
+                <w:webHidden/>
+              </w:rPr>
+              <w:instrText xml:space="preserve"> PAGEREF _Toc454267899 \h </w:instrText>
+            </w:r>
+            <w:r>
+              <w:rPr>
+                <w:webHidden/>
+              </w:rPr>
+            </w:r>
+            <w:r>
+              <w:rPr>
                 <w:webHidden/>
               </w:rPr>
               <w:fldChar w:fldCharType="separate"/>
             </w:r>
             <w:r>
               <w:rPr>
-                <w:noProof/>
                 <w:webHidden/>
               </w:rPr>
               <w:t>2</w:t>
             </w:r>
             <w:r>
               <w:rPr>
-                <w:noProof/>
+                <w:webHidden/>
+              </w:rPr>
+              <w:fldChar w:fldCharType="end"/>
+            </w:r>
+          </w:hyperlink>
+        </w:p>
+        <w:p>
+          <w:pPr>
+            <w:pStyle w:val="TOC3"/>
+            <w:tabs>
+              <w:tab w:val="left" w:pos="1320"/>
+              <w:tab w:val="right" w:leader="dot" w:pos="9016"/>
+            </w:tabs>
+            <w:rPr>
+              <w:rFonts w:eastAsiaTheme="minorEastAsia"/>
+            </w:rPr>
+          </w:pPr>
+          <w:hyperlink w:anchor="_Toc454267900" w:history="1">
+            <w:r>
+              <w:rPr>
+                <w:rStyle w:val="Hyperlink"/>
+              </w:rPr>
+              <w:t>2.3.2.</w:t>
+            </w:r>
+            <w:r>
+              <w:rPr>
+                <w:rFonts w:eastAsiaTheme="minorEastAsia"/>
+              </w:rPr>
+              <w:tab/>
+            </w:r>
+            <w:r>
+              <w:rPr>
+                <w:rStyle w:val="Hyperlink"/>
+              </w:rPr>
+              <w:t>3D zvuk</w:t>
+            </w:r>
+            <w:r>
+              <w:rPr>
+                <w:webHidden/>
+              </w:rPr>
+              <w:tab/>
+            </w:r>
+            <w:r>
+              <w:rPr>
+                <w:webHidden/>
+              </w:rPr>
+              <w:fldChar w:fldCharType="begin"/>
+            </w:r>
+            <w:r>
+              <w:rPr>
+                <w:webHidden/>
+              </w:rPr>
+              <w:instrText xml:space="preserve"> PAGEREF _Toc454267900 \h </w:instrText>
+            </w:r>
+            <w:r>
+              <w:rPr>
+                <w:webHidden/>
+              </w:rPr>
+            </w:r>
+            <w:r>
+              <w:rPr>
+                <w:webHidden/>
+              </w:rPr>
+              <w:fldChar w:fldCharType="separate"/>
+            </w:r>
+            <w:r>
+              <w:rPr>
+                <w:webHidden/>
+              </w:rPr>
+              <w:t>2</w:t>
+            </w:r>
+            <w:r>
+              <w:rPr>
                 <w:webHidden/>
               </w:rPr>
               <w:fldChar w:fldCharType="end"/>
@@ -1172,77 +1080,64 @@
             </w:tabs>
             <w:rPr>
               <w:rFonts w:eastAsiaTheme="minorEastAsia"/>
-              <w:noProof/>
-              <w:lang w:val="en-US"/>
             </w:rPr>
           </w:pPr>
-          <w:hyperlink w:anchor="_Toc452382276" w:history="1">
-            <w:r>
-              <w:rPr>
-                <w:rStyle w:val="Hyperlink"/>
-                <w:noProof/>
+          <w:hyperlink w:anchor="_Toc454267901" w:history="1">
+            <w:r>
+              <w:rPr>
+                <w:rStyle w:val="Hyperlink"/>
               </w:rPr>
               <w:t>3.</w:t>
             </w:r>
             <w:r>
               <w:rPr>
                 <w:rFonts w:eastAsiaTheme="minorEastAsia"/>
-                <w:noProof/>
-                <w:lang w:val="en-US"/>
-              </w:rPr>
-              <w:tab/>
-            </w:r>
-            <w:r>
-              <w:rPr>
-                <w:rStyle w:val="Hyperlink"/>
-                <w:noProof/>
+              </w:rPr>
+              <w:tab/>
+            </w:r>
+            <w:r>
+              <w:rPr>
+                <w:rStyle w:val="Hyperlink"/>
               </w:rPr>
               <w:t>Praktični dio</w:t>
             </w:r>
             <w:r>
               <w:rPr>
-                <w:noProof/>
-                <w:webHidden/>
-              </w:rPr>
-              <w:tab/>
-            </w:r>
-            <w:r>
-              <w:rPr>
-                <w:noProof/>
+                <w:webHidden/>
+              </w:rPr>
+              <w:tab/>
+            </w:r>
+            <w:r>
+              <w:rPr>
                 <w:webHidden/>
               </w:rPr>
               <w:fldChar w:fldCharType="begin"/>
             </w:r>
             <w:r>
               <w:rPr>
-                <w:noProof/>
-                <w:webHidden/>
-              </w:rPr>
-              <w:instrText xml:space="preserve"> PAGEREF _Toc452382276 \h </w:instrText>
-            </w:r>
-            <w:r>
-              <w:rPr>
-                <w:noProof/>
-                <w:webHidden/>
-              </w:rPr>
-            </w:r>
-            <w:r>
-              <w:rPr>
-                <w:noProof/>
+                <w:webHidden/>
+              </w:rPr>
+              <w:instrText xml:space="preserve"> PAGEREF _Toc454267901 \h </w:instrText>
+            </w:r>
+            <w:r>
+              <w:rPr>
+                <w:webHidden/>
+              </w:rPr>
+            </w:r>
+            <w:r>
+              <w:rPr>
                 <w:webHidden/>
               </w:rPr>
               <w:fldChar w:fldCharType="separate"/>
             </w:r>
             <w:r>
               <w:rPr>
-                <w:noProof/>
                 <w:webHidden/>
               </w:rPr>
               <w:t>2</w:t>
             </w:r>
             <w:r>
               <w:rPr>
-                <w:noProof/>
                 <w:webHidden/>
               </w:rPr>
               <w:fldChar w:fldCharType="end"/>
@@ -1258,77 +1153,64 @@
             </w:tabs>
             <w:rPr>
               <w:rFonts w:eastAsiaTheme="minorEastAsia"/>
-              <w:noProof/>
-              <w:lang w:val="en-US"/>
             </w:rPr>
           </w:pPr>
-          <w:hyperlink w:anchor="_Toc452382277" w:history="1">
-            <w:r>
-              <w:rPr>
-                <w:rStyle w:val="Hyperlink"/>
-                <w:noProof/>
+          <w:hyperlink w:anchor="_Toc454267902" w:history="1">
+            <w:r>
+              <w:rPr>
+                <w:rStyle w:val="Hyperlink"/>
               </w:rPr>
               <w:t>3.1.</w:t>
             </w:r>
             <w:r>
               <w:rPr>
                 <w:rFonts w:eastAsiaTheme="minorEastAsia"/>
-                <w:noProof/>
-                <w:lang w:val="en-US"/>
-              </w:rPr>
-              <w:tab/>
-            </w:r>
-            <w:r>
-              <w:rPr>
-                <w:rStyle w:val="Hyperlink"/>
-                <w:noProof/>
-              </w:rPr>
-              <w:t>Windows Phone aplikacija</w:t>
-            </w:r>
-            <w:r>
-              <w:rPr>
-                <w:noProof/>
-                <w:webHidden/>
-              </w:rPr>
-              <w:tab/>
-            </w:r>
-            <w:r>
-              <w:rPr>
-                <w:noProof/>
+              </w:rPr>
+              <w:tab/>
+            </w:r>
+            <w:r>
+              <w:rPr>
+                <w:rStyle w:val="Hyperlink"/>
+              </w:rPr>
+              <w:t>Funkcionalni opis sistema</w:t>
+            </w:r>
+            <w:r>
+              <w:rPr>
+                <w:webHidden/>
+              </w:rPr>
+              <w:tab/>
+            </w:r>
+            <w:r>
+              <w:rPr>
                 <w:webHidden/>
               </w:rPr>
               <w:fldChar w:fldCharType="begin"/>
             </w:r>
             <w:r>
               <w:rPr>
-                <w:noProof/>
-                <w:webHidden/>
-              </w:rPr>
-              <w:instrText xml:space="preserve"> PAGEREF _Toc452382277 \h </w:instrText>
-            </w:r>
-            <w:r>
-              <w:rPr>
-                <w:noProof/>
-                <w:webHidden/>
-              </w:rPr>
-            </w:r>
-            <w:r>
-              <w:rPr>
-                <w:noProof/>
+                <w:webHidden/>
+              </w:rPr>
+              <w:instrText xml:space="preserve"> PAGEREF _Toc454267902 \h </w:instrText>
+            </w:r>
+            <w:r>
+              <w:rPr>
+                <w:webHidden/>
+              </w:rPr>
+            </w:r>
+            <w:r>
+              <w:rPr>
                 <w:webHidden/>
               </w:rPr>
               <w:fldChar w:fldCharType="separate"/>
             </w:r>
             <w:r>
               <w:rPr>
-                <w:noProof/>
                 <w:webHidden/>
               </w:rPr>
               <w:t>2</w:t>
             </w:r>
             <w:r>
               <w:rPr>
-                <w:noProof/>
                 <w:webHidden/>
               </w:rPr>
               <w:fldChar w:fldCharType="end"/>
@@ -1344,77 +1226,64 @@
             </w:tabs>
             <w:rPr>
               <w:rFonts w:eastAsiaTheme="minorEastAsia"/>
-              <w:noProof/>
-              <w:lang w:val="en-US"/>
             </w:rPr>
           </w:pPr>
-          <w:hyperlink w:anchor="_Toc452382278" w:history="1">
-            <w:r>
-              <w:rPr>
-                <w:rStyle w:val="Hyperlink"/>
-                <w:noProof/>
+          <w:hyperlink w:anchor="_Toc454267903" w:history="1">
+            <w:r>
+              <w:rPr>
+                <w:rStyle w:val="Hyperlink"/>
               </w:rPr>
               <w:t>3.2.</w:t>
             </w:r>
             <w:r>
               <w:rPr>
                 <w:rFonts w:eastAsiaTheme="minorEastAsia"/>
-                <w:noProof/>
-                <w:lang w:val="en-US"/>
-              </w:rPr>
-              <w:tab/>
-            </w:r>
-            <w:r>
-              <w:rPr>
-                <w:rStyle w:val="Hyperlink"/>
-                <w:noProof/>
-              </w:rPr>
-              <w:t>Arduino splikacija</w:t>
-            </w:r>
-            <w:r>
-              <w:rPr>
-                <w:noProof/>
-                <w:webHidden/>
-              </w:rPr>
-              <w:tab/>
-            </w:r>
-            <w:r>
-              <w:rPr>
-                <w:noProof/>
+              </w:rPr>
+              <w:tab/>
+            </w:r>
+            <w:r>
+              <w:rPr>
+                <w:rStyle w:val="Hyperlink"/>
+              </w:rPr>
+              <w:t>Arduino aplikacija</w:t>
+            </w:r>
+            <w:r>
+              <w:rPr>
+                <w:webHidden/>
+              </w:rPr>
+              <w:tab/>
+            </w:r>
+            <w:r>
+              <w:rPr>
                 <w:webHidden/>
               </w:rPr>
               <w:fldChar w:fldCharType="begin"/>
             </w:r>
             <w:r>
               <w:rPr>
-                <w:noProof/>
-                <w:webHidden/>
-              </w:rPr>
-              <w:instrText xml:space="preserve"> PAGEREF _Toc452382278 \h </w:instrText>
-            </w:r>
-            <w:r>
-              <w:rPr>
-                <w:noProof/>
-                <w:webHidden/>
-              </w:rPr>
-            </w:r>
-            <w:r>
-              <w:rPr>
-                <w:noProof/>
+                <w:webHidden/>
+              </w:rPr>
+              <w:instrText xml:space="preserve"> PAGEREF _Toc454267903 \h </w:instrText>
+            </w:r>
+            <w:r>
+              <w:rPr>
+                <w:webHidden/>
+              </w:rPr>
+            </w:r>
+            <w:r>
+              <w:rPr>
                 <w:webHidden/>
               </w:rPr>
               <w:fldChar w:fldCharType="separate"/>
             </w:r>
             <w:r>
               <w:rPr>
-                <w:noProof/>
                 <w:webHidden/>
               </w:rPr>
               <w:t>2</w:t>
             </w:r>
             <w:r>
               <w:rPr>
-                <w:noProof/>
                 <w:webHidden/>
               </w:rPr>
               <w:fldChar w:fldCharType="end"/>
@@ -1430,77 +1299,64 @@
             </w:tabs>
             <w:rPr>
               <w:rFonts w:eastAsiaTheme="minorEastAsia"/>
-              <w:noProof/>
-              <w:lang w:val="en-US"/>
             </w:rPr>
           </w:pPr>
-          <w:hyperlink w:anchor="_Toc452382279" w:history="1">
-            <w:r>
-              <w:rPr>
-                <w:rStyle w:val="Hyperlink"/>
-                <w:noProof/>
+          <w:hyperlink w:anchor="_Toc454267904" w:history="1">
+            <w:r>
+              <w:rPr>
+                <w:rStyle w:val="Hyperlink"/>
               </w:rPr>
               <w:t>3.2.1.</w:t>
             </w:r>
             <w:r>
               <w:rPr>
                 <w:rFonts w:eastAsiaTheme="minorEastAsia"/>
-                <w:noProof/>
-                <w:lang w:val="en-US"/>
-              </w:rPr>
-              <w:tab/>
-            </w:r>
-            <w:r>
-              <w:rPr>
-                <w:rStyle w:val="Hyperlink"/>
-                <w:noProof/>
-              </w:rPr>
-              <w:t>Shematski prikaz</w:t>
-            </w:r>
-            <w:r>
-              <w:rPr>
-                <w:noProof/>
-                <w:webHidden/>
-              </w:rPr>
-              <w:tab/>
-            </w:r>
-            <w:r>
-              <w:rPr>
-                <w:noProof/>
+              </w:rPr>
+              <w:tab/>
+            </w:r>
+            <w:r>
+              <w:rPr>
+                <w:rStyle w:val="Hyperlink"/>
+              </w:rPr>
+              <w:t>Biblioteke</w:t>
+            </w:r>
+            <w:r>
+              <w:rPr>
+                <w:webHidden/>
+              </w:rPr>
+              <w:tab/>
+            </w:r>
+            <w:r>
+              <w:rPr>
                 <w:webHidden/>
               </w:rPr>
               <w:fldChar w:fldCharType="begin"/>
             </w:r>
             <w:r>
               <w:rPr>
-                <w:noProof/>
-                <w:webHidden/>
-              </w:rPr>
-              <w:instrText xml:space="preserve"> PAGEREF _Toc452382279 \h </w:instrText>
-            </w:r>
-            <w:r>
-              <w:rPr>
-                <w:noProof/>
-                <w:webHidden/>
-              </w:rPr>
-            </w:r>
-            <w:r>
-              <w:rPr>
-                <w:noProof/>
+                <w:webHidden/>
+              </w:rPr>
+              <w:instrText xml:space="preserve"> PAGEREF _Toc454267904 \h </w:instrText>
+            </w:r>
+            <w:r>
+              <w:rPr>
+                <w:webHidden/>
+              </w:rPr>
+            </w:r>
+            <w:r>
+              <w:rPr>
                 <w:webHidden/>
               </w:rPr>
               <w:fldChar w:fldCharType="separate"/>
             </w:r>
             <w:r>
               <w:rPr>
-                <w:noProof/>
                 <w:webHidden/>
               </w:rPr>
               <w:t>2</w:t>
             </w:r>
             <w:r>
               <w:rPr>
-                <w:noProof/>
                 <w:webHidden/>
               </w:rPr>
               <w:fldChar w:fldCharType="end"/>
@@ -1516,77 +1372,210 @@
             </w:tabs>
             <w:rPr>
               <w:rFonts w:eastAsiaTheme="minorEastAsia"/>
-              <w:noProof/>
-              <w:lang w:val="en-US"/>
             </w:rPr>
           </w:pPr>
-          <w:hyperlink w:anchor="_Toc452382280" w:history="1">
-            <w:r>
-              <w:rPr>
-                <w:rStyle w:val="Hyperlink"/>
-                <w:noProof/>
+          <w:hyperlink w:anchor="_Toc454267905" w:history="1">
+            <w:r>
+              <w:rPr>
+                <w:rStyle w:val="Hyperlink"/>
               </w:rPr>
               <w:t>3.2.2.</w:t>
             </w:r>
             <w:r>
               <w:rPr>
                 <w:rFonts w:eastAsiaTheme="minorEastAsia"/>
-                <w:noProof/>
-                <w:lang w:val="en-US"/>
-              </w:rPr>
-              <w:tab/>
-            </w:r>
-            <w:r>
-              <w:rPr>
-                <w:rStyle w:val="Hyperlink"/>
-                <w:noProof/>
-              </w:rPr>
-              <w:t>Spajanje LED dioda i displeja prema shemi</w:t>
-            </w:r>
-            <w:r>
-              <w:rPr>
-                <w:noProof/>
-                <w:webHidden/>
-              </w:rPr>
-              <w:tab/>
-            </w:r>
-            <w:r>
-              <w:rPr>
-                <w:noProof/>
+              </w:rPr>
+              <w:tab/>
+            </w:r>
+            <w:r>
+              <w:rPr>
+                <w:rStyle w:val="Hyperlink"/>
+              </w:rPr>
+              <w:t>Arduino kod</w:t>
+            </w:r>
+            <w:r>
+              <w:rPr>
+                <w:webHidden/>
+              </w:rPr>
+              <w:tab/>
+            </w:r>
+            <w:r>
+              <w:rPr>
                 <w:webHidden/>
               </w:rPr>
               <w:fldChar w:fldCharType="begin"/>
             </w:r>
             <w:r>
               <w:rPr>
-                <w:noProof/>
-                <w:webHidden/>
-              </w:rPr>
-              <w:instrText xml:space="preserve"> PAGEREF _Toc452382280 \h </w:instrText>
-            </w:r>
-            <w:r>
-              <w:rPr>
-                <w:noProof/>
-                <w:webHidden/>
-              </w:rPr>
-            </w:r>
-            <w:r>
-              <w:rPr>
-                <w:noProof/>
+                <w:webHidden/>
+              </w:rPr>
+              <w:instrText xml:space="preserve"> PAGEREF _Toc454267905 \h </w:instrText>
+            </w:r>
+            <w:r>
+              <w:rPr>
+                <w:webHidden/>
+              </w:rPr>
+            </w:r>
+            <w:r>
+              <w:rPr>
                 <w:webHidden/>
               </w:rPr>
               <w:fldChar w:fldCharType="separate"/>
             </w:r>
             <w:r>
               <w:rPr>
-                <w:noProof/>
                 <w:webHidden/>
               </w:rPr>
               <w:t>2</w:t>
             </w:r>
             <w:r>
               <w:rPr>
-                <w:noProof/>
+                <w:webHidden/>
+              </w:rPr>
+              <w:fldChar w:fldCharType="end"/>
+            </w:r>
+          </w:hyperlink>
+        </w:p>
+        <w:p>
+          <w:pPr>
+            <w:pStyle w:val="TOC2"/>
+            <w:tabs>
+              <w:tab w:val="left" w:pos="880"/>
+              <w:tab w:val="right" w:leader="dot" w:pos="9016"/>
+            </w:tabs>
+            <w:rPr>
+              <w:rFonts w:eastAsiaTheme="minorEastAsia"/>
+            </w:rPr>
+          </w:pPr>
+          <w:hyperlink w:anchor="_Toc454267906" w:history="1">
+            <w:r>
+              <w:rPr>
+                <w:rStyle w:val="Hyperlink"/>
+              </w:rPr>
+              <w:t>3.3.</w:t>
+            </w:r>
+            <w:r>
+              <w:rPr>
+                <w:rFonts w:eastAsiaTheme="minorEastAsia"/>
+              </w:rPr>
+              <w:tab/>
+            </w:r>
+            <w:r>
+              <w:rPr>
+                <w:rStyle w:val="Hyperlink"/>
+              </w:rPr>
+              <w:t>UWP aplikacija</w:t>
+            </w:r>
+            <w:r>
+              <w:rPr>
+                <w:webHidden/>
+              </w:rPr>
+              <w:tab/>
+            </w:r>
+            <w:r>
+              <w:rPr>
+                <w:webHidden/>
+              </w:rPr>
+              <w:fldChar w:fldCharType="begin"/>
+            </w:r>
+            <w:r>
+              <w:rPr>
+                <w:webHidden/>
+              </w:rPr>
+              <w:instrText xml:space="preserve"> PAGEREF _Toc454267906 \h </w:instrText>
+            </w:r>
+            <w:r>
+              <w:rPr>
+                <w:webHidden/>
+              </w:rPr>
+            </w:r>
+            <w:r>
+              <w:rPr>
+                <w:webHidden/>
+              </w:rPr>
+              <w:fldChar w:fldCharType="separate"/>
+            </w:r>
+            <w:r>
+              <w:rPr>
+                <w:webHidden/>
+              </w:rPr>
+              <w:t>2</w:t>
+            </w:r>
+            <w:r>
+              <w:rPr>
+                <w:webHidden/>
+              </w:rPr>
+              <w:fldChar w:fldCharType="end"/>
+            </w:r>
+          </w:hyperlink>
+        </w:p>
+        <w:p>
+          <w:pPr>
+            <w:pStyle w:val="TOC3"/>
+            <w:tabs>
+              <w:tab w:val="left" w:pos="1320"/>
+              <w:tab w:val="right" w:leader="dot" w:pos="9016"/>
+            </w:tabs>
+            <w:rPr>
+              <w:rFonts w:eastAsiaTheme="minorEastAsia"/>
+            </w:rPr>
+          </w:pPr>
+          <w:hyperlink w:anchor="_Toc454267907" w:history="1">
+            <w:r>
+              <w:rPr>
+                <w:rStyle w:val="Hyperlink"/>
+              </w:rPr>
+              <w:t>3.3.1.</w:t>
+            </w:r>
+            <w:r>
+              <w:rPr>
+                <w:rFonts w:eastAsiaTheme="minorEastAsia"/>
+              </w:rPr>
+              <w:tab/>
+            </w:r>
+            <w:r>
+              <w:rPr>
+                <w:rStyle w:val="Hyperlink"/>
+              </w:rPr>
+              <w:t>Shematski prikaz</w:t>
+            </w:r>
+            <w:r>
+              <w:rPr>
+                <w:webHidden/>
+              </w:rPr>
+              <w:tab/>
+            </w:r>
+            <w:r>
+              <w:rPr>
+                <w:webHidden/>
+              </w:rPr>
+              <w:fldChar w:fldCharType="begin"/>
+            </w:r>
+            <w:r>
+              <w:rPr>
+                <w:webHidden/>
+              </w:rPr>
+              <w:instrText xml:space="preserve"> PAGEREF _Toc454267907 \h </w:instrText>
+            </w:r>
+            <w:r>
+              <w:rPr>
+                <w:webHidden/>
+              </w:rPr>
+            </w:r>
+            <w:r>
+              <w:rPr>
+                <w:webHidden/>
+              </w:rPr>
+              <w:fldChar w:fldCharType="separate"/>
+            </w:r>
+            <w:r>
+              <w:rPr>
+                <w:webHidden/>
+              </w:rPr>
+              <w:t>2</w:t>
+            </w:r>
+            <w:r>
+              <w:rPr>
                 <w:webHidden/>
               </w:rPr>
               <w:fldChar w:fldCharType="end"/>
@@ -1602,77 +1591,64 @@
             </w:tabs>
             <w:rPr>
               <w:rFonts w:eastAsiaTheme="minorEastAsia"/>
-              <w:noProof/>
-              <w:lang w:val="en-US"/>
             </w:rPr>
           </w:pPr>
-          <w:hyperlink w:anchor="_Toc452382281" w:history="1">
-            <w:r>
-              <w:rPr>
-                <w:rStyle w:val="Hyperlink"/>
-                <w:noProof/>
+          <w:hyperlink w:anchor="_Toc454267908" w:history="1">
+            <w:r>
+              <w:rPr>
+                <w:rStyle w:val="Hyperlink"/>
               </w:rPr>
               <w:t>4.</w:t>
             </w:r>
             <w:r>
               <w:rPr>
                 <w:rFonts w:eastAsiaTheme="minorEastAsia"/>
-                <w:noProof/>
-                <w:lang w:val="en-US"/>
-              </w:rPr>
-              <w:tab/>
-            </w:r>
-            <w:r>
-              <w:rPr>
-                <w:rStyle w:val="Hyperlink"/>
-                <w:noProof/>
+              </w:rPr>
+              <w:tab/>
+            </w:r>
+            <w:r>
+              <w:rPr>
+                <w:rStyle w:val="Hyperlink"/>
               </w:rPr>
               <w:t>Zaključak</w:t>
             </w:r>
             <w:r>
               <w:rPr>
-                <w:noProof/>
-                <w:webHidden/>
-              </w:rPr>
-              <w:tab/>
-            </w:r>
-            <w:r>
-              <w:rPr>
-                <w:noProof/>
+                <w:webHidden/>
+              </w:rPr>
+              <w:tab/>
+            </w:r>
+            <w:r>
+              <w:rPr>
                 <w:webHidden/>
               </w:rPr>
               <w:fldChar w:fldCharType="begin"/>
             </w:r>
             <w:r>
               <w:rPr>
-                <w:noProof/>
-                <w:webHidden/>
-              </w:rPr>
-              <w:instrText xml:space="preserve"> PAGEREF _Toc452382281 \h </w:instrText>
-            </w:r>
-            <w:r>
-              <w:rPr>
-                <w:noProof/>
-                <w:webHidden/>
-              </w:rPr>
-            </w:r>
-            <w:r>
-              <w:rPr>
-                <w:noProof/>
+                <w:webHidden/>
+              </w:rPr>
+              <w:instrText xml:space="preserve"> PAGEREF _Toc454267908 \h </w:instrText>
+            </w:r>
+            <w:r>
+              <w:rPr>
+                <w:webHidden/>
+              </w:rPr>
+            </w:r>
+            <w:r>
+              <w:rPr>
                 <w:webHidden/>
               </w:rPr>
               <w:fldChar w:fldCharType="separate"/>
             </w:r>
             <w:r>
               <w:rPr>
-                <w:noProof/>
                 <w:webHidden/>
               </w:rPr>
               <w:t>2</w:t>
             </w:r>
             <w:r>
               <w:rPr>
-                <w:noProof/>
                 <w:webHidden/>
               </w:rPr>
               <w:fldChar w:fldCharType="end"/>
@@ -1688,77 +1664,64 @@
             </w:tabs>
             <w:rPr>
               <w:rFonts w:eastAsiaTheme="minorEastAsia"/>
-              <w:noProof/>
-              <w:lang w:val="en-US"/>
             </w:rPr>
           </w:pPr>
-          <w:hyperlink w:anchor="_Toc452382282" w:history="1">
-            <w:r>
-              <w:rPr>
-                <w:rStyle w:val="Hyperlink"/>
-                <w:noProof/>
+          <w:hyperlink w:anchor="_Toc454267909" w:history="1">
+            <w:r>
+              <w:rPr>
+                <w:rStyle w:val="Hyperlink"/>
               </w:rPr>
               <w:t>5.</w:t>
             </w:r>
             <w:r>
               <w:rPr>
                 <w:rFonts w:eastAsiaTheme="minorEastAsia"/>
-                <w:noProof/>
-                <w:lang w:val="en-US"/>
-              </w:rPr>
-              <w:tab/>
-            </w:r>
-            <w:r>
-              <w:rPr>
-                <w:rStyle w:val="Hyperlink"/>
-                <w:noProof/>
+              </w:rPr>
+              <w:tab/>
+            </w:r>
+            <w:r>
+              <w:rPr>
+                <w:rStyle w:val="Hyperlink"/>
               </w:rPr>
               <w:t>Dodatak</w:t>
             </w:r>
             <w:r>
               <w:rPr>
-                <w:noProof/>
-                <w:webHidden/>
-              </w:rPr>
-              <w:tab/>
-            </w:r>
-            <w:r>
-              <w:rPr>
-                <w:noProof/>
+                <w:webHidden/>
+              </w:rPr>
+              <w:tab/>
+            </w:r>
+            <w:r>
+              <w:rPr>
                 <w:webHidden/>
               </w:rPr>
               <w:fldChar w:fldCharType="begin"/>
             </w:r>
             <w:r>
               <w:rPr>
-                <w:noProof/>
-                <w:webHidden/>
-              </w:rPr>
-              <w:instrText xml:space="preserve"> PAGEREF _Toc452382282 \h </w:instrText>
-            </w:r>
-            <w:r>
-              <w:rPr>
-                <w:noProof/>
-                <w:webHidden/>
-              </w:rPr>
-            </w:r>
-            <w:r>
-              <w:rPr>
-                <w:noProof/>
+                <w:webHidden/>
+              </w:rPr>
+              <w:instrText xml:space="preserve"> PAGEREF _Toc454267909 \h </w:instrText>
+            </w:r>
+            <w:r>
+              <w:rPr>
+                <w:webHidden/>
+              </w:rPr>
+            </w:r>
+            <w:r>
+              <w:rPr>
                 <w:webHidden/>
               </w:rPr>
               <w:fldChar w:fldCharType="separate"/>
             </w:r>
             <w:r>
               <w:rPr>
-                <w:noProof/>
                 <w:webHidden/>
               </w:rPr>
               <w:t>2</w:t>
             </w:r>
             <w:r>
               <w:rPr>
-                <w:noProof/>
                 <w:webHidden/>
               </w:rPr>
               <w:fldChar w:fldCharType="end"/>
@@ -1774,77 +1737,64 @@
             </w:tabs>
             <w:rPr>
               <w:rFonts w:eastAsiaTheme="minorEastAsia"/>
-              <w:noProof/>
-              <w:lang w:val="en-US"/>
             </w:rPr>
           </w:pPr>
-          <w:hyperlink w:anchor="_Toc452382283" w:history="1">
-            <w:r>
-              <w:rPr>
-                <w:rStyle w:val="Hyperlink"/>
-                <w:noProof/>
+          <w:hyperlink w:anchor="_Toc454267910" w:history="1">
+            <w:r>
+              <w:rPr>
+                <w:rStyle w:val="Hyperlink"/>
               </w:rPr>
               <w:t>6.</w:t>
             </w:r>
             <w:r>
               <w:rPr>
                 <w:rFonts w:eastAsiaTheme="minorEastAsia"/>
-                <w:noProof/>
-                <w:lang w:val="en-US"/>
-              </w:rPr>
-              <w:tab/>
-            </w:r>
-            <w:r>
-              <w:rPr>
-                <w:rStyle w:val="Hyperlink"/>
-                <w:noProof/>
+              </w:rPr>
+              <w:tab/>
+            </w:r>
+            <w:r>
+              <w:rPr>
+                <w:rStyle w:val="Hyperlink"/>
               </w:rPr>
               <w:t>Literatura</w:t>
             </w:r>
             <w:r>
               <w:rPr>
-                <w:noProof/>
-                <w:webHidden/>
-              </w:rPr>
-              <w:tab/>
-            </w:r>
-            <w:r>
-              <w:rPr>
-                <w:noProof/>
+                <w:webHidden/>
+              </w:rPr>
+              <w:tab/>
+            </w:r>
+            <w:r>
+              <w:rPr>
                 <w:webHidden/>
               </w:rPr>
               <w:fldChar w:fldCharType="begin"/>
             </w:r>
             <w:r>
               <w:rPr>
-                <w:noProof/>
-                <w:webHidden/>
-              </w:rPr>
-              <w:instrText xml:space="preserve"> PAGEREF _Toc452382283 \h </w:instrText>
-            </w:r>
-            <w:r>
-              <w:rPr>
-                <w:noProof/>
-                <w:webHidden/>
-              </w:rPr>
-            </w:r>
-            <w:r>
-              <w:rPr>
-                <w:noProof/>
+                <w:webHidden/>
+              </w:rPr>
+              <w:instrText xml:space="preserve"> PAGEREF _Toc454267910 \h </w:instrText>
+            </w:r>
+            <w:r>
+              <w:rPr>
+                <w:webHidden/>
+              </w:rPr>
+            </w:r>
+            <w:r>
+              <w:rPr>
                 <w:webHidden/>
               </w:rPr>
               <w:fldChar w:fldCharType="separate"/>
             </w:r>
             <w:r>
               <w:rPr>
-                <w:noProof/>
                 <w:webHidden/>
               </w:rPr>
               <w:t>2</w:t>
             </w:r>
             <w:r>
               <w:rPr>
-                <w:noProof/>
                 <w:webHidden/>
               </w:rPr>
               <w:fldChar w:fldCharType="end"/>
@@ -1856,7 +1806,6 @@
             <w:rPr>
               <w:b/>
               <w:bCs/>
-              <w:noProof/>
             </w:rPr>
             <w:fldChar w:fldCharType="end"/>
           </w:r>
@@ -1872,8 +1821,6 @@
           <w:docGrid w:linePitch="360"/>
         </w:sectPr>
       </w:pPr>
-      <w:bookmarkStart w:id="0" w:name="_GoBack"/>
-      <w:bookmarkEnd w:id="0"/>
     </w:p>
     <w:p>
       <w:pPr>
@@ -1883,12 +1830,15 @@
           <w:numId w:val="2"/>
         </w:numPr>
       </w:pPr>
-      <w:bookmarkStart w:id="1" w:name="_Toc452382263"/>
+      <w:bookmarkStart w:id="0" w:name="_Toc454267887"/>
       <w:r>
         <w:lastRenderedPageBreak/>
         <w:t>Uvod</w:t>
       </w:r>
-      <w:bookmarkEnd w:id="1"/>
+      <w:bookmarkEnd w:id="0"/>
+      <w:r>
+        <w:br w:type="page"/>
+      </w:r>
     </w:p>
     <w:p>
       <w:pPr>
@@ -1898,11 +1848,12 @@
           <w:numId w:val="2"/>
         </w:numPr>
       </w:pPr>
-      <w:bookmarkStart w:id="2" w:name="_Toc452382264"/>
-      <w:r>
+      <w:bookmarkStart w:id="1" w:name="_Toc454267888"/>
+      <w:r>
+        <w:lastRenderedPageBreak/>
         <w:t>Teorijski dio</w:t>
       </w:r>
-      <w:bookmarkEnd w:id="2"/>
+      <w:bookmarkEnd w:id="1"/>
     </w:p>
     <w:p>
       <w:pPr>
@@ -1912,12 +1863,211 @@
           <w:numId w:val="2"/>
         </w:numPr>
       </w:pPr>
-      <w:bookmarkStart w:id="3" w:name="_Toc452382265"/>
-      <w:r>
-        <w:t>Općenito o Arduino platformi</w:t>
-      </w:r>
-      <w:bookmarkEnd w:id="3"/>
+      <w:bookmarkStart w:id="2" w:name="_Toc454267889"/>
+      <w:r>
+        <w:t>Šta je</w:t>
+      </w:r>
+      <w:r>
+        <w:t xml:space="preserve"> Arduino platform</w:t>
+      </w:r>
+      <w:bookmarkEnd w:id="2"/>
+      <w:r>
+        <w:t>a</w:t>
+      </w:r>
     </w:p>
+    <w:p/>
+    <w:p>
+      <w:pPr>
+        <w:jc w:val="both"/>
+      </w:pPr>
+      <w:r>
+        <w:t xml:space="preserve">Izvorno Arduino predstavlja </w:t>
+      </w:r>
+      <w:r>
+        <w:t xml:space="preserve">open-source platformu </w:t>
+      </w:r>
+      <w:r>
+        <w:t>namijenjenu za prav</w:t>
+      </w:r>
+      <w:r>
+        <w:t>ljenje elektroničkih prototi</w:t>
+      </w:r>
+      <w:r>
+        <w:t>pov</w:t>
+      </w:r>
+      <w:r>
+        <w:t>a</w:t>
+      </w:r>
+      <w:r>
+        <w:t xml:space="preserve"> i projekata.</w:t>
+      </w:r>
+      <w:r>
+        <w:t xml:space="preserve"> </w:t>
+      </w:r>
+      <w:r>
+        <w:t xml:space="preserve">Bazirana je na fleksibilnom hardveru i softveru koji u kombinaciji sa dobro dizajniranim korisničkim interfejsom čini korištenje veoma jednostavnim. Arduino je kao takav namijenjen širokom spektru publike različitih tehničkih pozadina; inovatorima, dizajnerima, studentima, ljudima koji to rade iz zabave i generalno bilo kome ko je zainteresovan za kreiranje interaktivnih objekata i samih okruženja. Sastoji se iz </w:t>
+      </w:r>
+      <w:r>
+        <w:t xml:space="preserve">programibilne </w:t>
+      </w:r>
+      <w:r>
+        <w:t xml:space="preserve">fiziče matične ploče koja se </w:t>
+      </w:r>
+      <w:r>
+        <w:t xml:space="preserve">često naziva mikrokontroler i dijela softvera pod nazivom IDE </w:t>
+      </w:r>
+      <w:r>
+        <w:t>(Integrated Development Environment</w:t>
+      </w:r>
+      <w:r>
+        <w:t xml:space="preserve">) koji predstavlja okruženje za razvoj aplikacija i pomoću kojeg se napisani kod sa kompjutera preko USB (Universal Serial Bus) </w:t>
+      </w:r>
+      <w:r>
+        <w:t>komunikacije</w:t>
+      </w:r>
+      <w:r>
+        <w:t xml:space="preserve"> prebacuje na prethodno navedeni mikrokontroler. </w:t>
+      </w:r>
+      <w:r>
+        <w:t>U</w:t>
+      </w:r>
+      <w:r>
+        <w:t xml:space="preserve"> biti</w:t>
+      </w:r>
+      <w:r>
+        <w:t xml:space="preserve"> osnova ove platfome se bazira na</w:t>
+      </w:r>
+      <w:r>
+        <w:t xml:space="preserve"> očitavanju različitih tipova ulaza</w:t>
+      </w:r>
+      <w:r>
+        <w:t xml:space="preserve">, obradi tih ulaza i pretvaranju rezultata u izlaze. Na strani ulaza mogu biti različiti senzori tipa senzora za očitanje temperature, vlage, osvjetljenja ili pak dugme, kao jedan tip senzora, dok </w:t>
+      </w:r>
+      <w:r>
+        <w:t xml:space="preserve">se </w:t>
+      </w:r>
+      <w:r>
+        <w:t xml:space="preserve">na izlaznoj strani obično nalaze neke LED (Light Emitting Diode) lampice, motori, ekrani i slično, koji se jednim imenom nazivaju aktuatori. Više o detaljima u nastavku. </w:t>
+      </w:r>
+      <w:r>
+        <w:t xml:space="preserve">Da bi mikrokontroleru rekli </w:t>
+      </w:r>
+      <w:r>
+        <w:t>šta da radi, po</w:t>
+      </w:r>
+      <w:r>
+        <w:t>trebno mu j</w:t>
+      </w:r>
+      <w:r>
+        <w:t>e poslati s</w:t>
+      </w:r>
+      <w:r>
+        <w:t xml:space="preserve">et instrukcija. </w:t>
+      </w:r>
+      <w:r>
+        <w:t xml:space="preserve">Neophodno je pisati kod u arduino programskom jeziku </w:t>
+      </w:r>
+      <w:r>
+        <w:t>koji je u biti mješavina C jezika i C++, sa određenim dodacima za korištenje ulaza i izlaza</w:t>
+      </w:r>
+      <w:r>
+        <w:t xml:space="preserve"> da bi on bio prepoznat</w:t>
+      </w:r>
+      <w:r>
+        <w:t>.</w:t>
+      </w:r>
+      <w:r>
+        <w:t xml:space="preserve"> </w:t>
+      </w:r>
+    </w:p>
+    <w:p>
+      <w:pPr>
+        <w:jc w:val="both"/>
+      </w:pPr>
+      <w:r>
+        <w:t>Sljedeća rečenica predstavl</w:t>
+      </w:r>
+      <w:r>
+        <w:t>ja citat sa Arduino stranice o tome šta je Arduino i u ovom radu će biti  naveden u originalnoj formi na engleskom jeziku i u slobodnom prijevodu:</w:t>
+      </w:r>
+    </w:p>
+    <w:p>
+      <w:pPr>
+        <w:jc w:val="both"/>
+        <w:rPr>
+          <w:i/>
+        </w:rPr>
+      </w:pPr>
+      <w:r>
+        <w:br/>
+        <w:t>“</w:t>
+      </w:r>
+      <w:r>
+        <w:rPr>
+          <w:i/>
+        </w:rPr>
+        <w:t>Over the years Arduino has been the brain of thousands of projects, from everyday objects to complex scientific instruments. A worldwide community of makers - students, hobbyists, artists, programmers, and professionals - has gathered around this open-source platform, their contributions have added up to an incredible amount of accessible knowledge that can be of great help to novices and experts alike.”</w:t>
+      </w:r>
+    </w:p>
+    <w:p>
+      <w:pPr>
+        <w:jc w:val="both"/>
+      </w:pPr>
+    </w:p>
+    <w:p>
+      <w:pPr>
+        <w:jc w:val="both"/>
+        <w:rPr>
+          <w:b/>
+        </w:rPr>
+      </w:pPr>
+      <w:r>
+        <w:rPr>
+          <w:b/>
+        </w:rPr>
+        <w:t>Slobodni prijevod:</w:t>
+      </w:r>
+    </w:p>
+    <w:p>
+      <w:pPr>
+        <w:jc w:val="both"/>
+        <w:rPr>
+          <w:b/>
+        </w:rPr>
+      </w:pPr>
+      <w:r>
+        <w:br/>
+      </w:r>
+      <w:r>
+        <w:t xml:space="preserve">“Tijekom godina Arduino </w:t>
+      </w:r>
+      <w:r>
+        <w:t>je bio “mozak”</w:t>
+      </w:r>
+      <w:r>
+        <w:t xml:space="preserve">  hiljada</w:t>
+      </w:r>
+      <w:r>
+        <w:t>ma</w:t>
+      </w:r>
+      <w:r>
+        <w:t xml:space="preserve"> projekata, od svakodnevnih objekata do kompleksnih naučnih instrumenata. Svjetska zajednica stvaralaca- studenata, hobiista, umjetnika, programera i profesionalaca- se okupila</w:t>
+      </w:r>
+      <w:r>
+        <w:t xml:space="preserve"> oko ove open-source platforme i </w:t>
+      </w:r>
+      <w:r>
+        <w:t>njihovi doprinosi se dodali na nevjerovatnu količinu prisupačnog znanja koje može biti od pomoći podjednako početnicima i ekspertima.”</w:t>
+      </w:r>
+      <w:r>
+        <w:br/>
+      </w:r>
+      <w:r>
+        <w:br/>
+        <w:t>Arudino osmica slika</w:t>
+      </w:r>
+    </w:p>
+    <w:p/>
     <w:p>
       <w:pPr>
         <w:pStyle w:val="Heading3"/>
@@ -1926,11 +2076,138 @@
           <w:numId w:val="2"/>
         </w:numPr>
       </w:pPr>
-      <w:bookmarkStart w:id="4" w:name="_Toc452382266"/>
-      <w:r>
-        <w:t>Šta je Arduino</w:t>
-      </w:r>
-      <w:bookmarkEnd w:id="4"/>
+      <w:r>
+        <w:t>Arduino platforma kroz historiju</w:t>
+      </w:r>
+    </w:p>
+    <w:p/>
+    <w:p>
+      <w:r>
+        <w:t>Kolumbijski student Hernando Barrag</w:t>
+      </w:r>
+      <w:r>
+        <w:t>á</w:t>
+      </w:r>
+      <w:r>
+        <w:t>n je kreirao razvojnu platformu pod nazivom “</w:t>
+      </w:r>
+      <w:r>
+        <w:rPr>
+          <w:i/>
+        </w:rPr>
+        <w:t>Wiring</w:t>
+      </w:r>
+      <w:r>
+        <w:t xml:space="preserve">” za magistarski rad 2004. godine na </w:t>
+      </w:r>
+      <w:r>
+        <w:rPr>
+          <w:i/>
+        </w:rPr>
+        <w:t>Interaction Design Institute Ivera (IDII)</w:t>
+      </w:r>
+      <w:r>
+        <w:rPr>
+          <w:b/>
+          <w:i/>
+        </w:rPr>
+        <w:t xml:space="preserve"> </w:t>
+      </w:r>
+      <w:r>
+        <w:t xml:space="preserve"> univerzitetu u Ivre</w:t>
+      </w:r>
+      <w:r>
+        <w:t xml:space="preserve">i, Italija. Massimo Banzi i Casey Reas (koji su poznati po svom radu na programskom jeziku </w:t>
+      </w:r>
+      <w:r>
+        <w:rPr>
+          <w:i/>
+        </w:rPr>
+        <w:t>Processing</w:t>
+      </w:r>
+      <w:r>
+        <w:t xml:space="preserve">) su mu </w:t>
+      </w:r>
+      <w:r>
+        <w:lastRenderedPageBreak/>
+        <w:t xml:space="preserve">bili mentori na tom radu. Cilj je bio kreirati jeftine i jednostavne alate </w:t>
+      </w:r>
+      <w:r>
+        <w:t xml:space="preserve">namijenjene ljudima </w:t>
+      </w:r>
+      <w:r>
+        <w:t xml:space="preserve"> neinženje</w:t>
+      </w:r>
+      <w:r>
+        <w:t xml:space="preserve">rskih pozadina za pravljenje digitalnih projekata. </w:t>
+      </w:r>
+      <w:r>
+        <w:rPr>
+          <w:i/>
+        </w:rPr>
+        <w:t xml:space="preserve">Wiring </w:t>
+      </w:r>
+      <w:r>
+        <w:t xml:space="preserve">platforma se sastojala od matične ploče na kojoj je bio ATmega128 mikrokontroler, IDE-a baziranog na </w:t>
+      </w:r>
+      <w:r>
+        <w:rPr>
+          <w:i/>
+        </w:rPr>
+        <w:t xml:space="preserve">Processing-u </w:t>
+      </w:r>
+      <w:r>
+        <w:t xml:space="preserve"> i bibliotečnim funkcijama za lagano programiranje mikrokontrolera.</w:t>
+      </w:r>
+    </w:p>
+    <w:p>
+      <w:r>
+        <w:t xml:space="preserve">2005. godine Massimo Banzi, zajedno sa David-om Mellis-om (tadašnjim IDII studentom) i David-om Cuartielles-om, je dodao podršku za jeftiniji ATmega8 mikrokontroler </w:t>
+      </w:r>
+      <w:r>
+        <w:rPr>
+          <w:i/>
+        </w:rPr>
+        <w:t xml:space="preserve">Wiring </w:t>
+      </w:r>
+      <w:r>
+        <w:t xml:space="preserve">platformi. Umjesto da su nastavili raditi na </w:t>
+      </w:r>
+      <w:r>
+        <w:rPr>
+          <w:i/>
+        </w:rPr>
+        <w:t xml:space="preserve">Wiring-u, </w:t>
+      </w:r>
+      <w:r>
+        <w:t xml:space="preserve">oni su preuzeli izvorni </w:t>
+      </w:r>
+      <w:r>
+        <w:rPr>
+          <w:i/>
+        </w:rPr>
+        <w:t xml:space="preserve">Wiring </w:t>
+      </w:r>
+      <w:r>
+        <w:t>kod, odvojili se i počeli ga koristiti kao odvojen projekat, nazvan Arduino.</w:t>
+      </w:r>
+      <w:r>
+        <w:br/>
+        <w:t>Interesantno, naziv Arduino potiče od naziva bara u Ivrei, gdje su se neki od osnivača znali družiti.</w:t>
+      </w:r>
+    </w:p>
+    <w:p>
+      <w:r>
+        <w:t>Kroz historiju na Arduino platformi su se mijenjali mikrokontroleri, dodavale nove mogućnosti u vidu različitih tipova komunikacije (sa drugim kontrolerima i uređajima), različite frekvencije rada, količina memorije, naponi koje podržava i slično; što je na kraju dovelo i do kreiranja različitih verzija Arduino uređaja sa različitim karakteristikama. Trenutno najpopularniji i najčešće korišten</w:t>
+      </w:r>
+      <w:r>
+        <w:t xml:space="preserve"> </w:t>
+      </w:r>
+      <w:r>
+        <w:t>Arduino je Arduino UNO. Sljedeća tabela predstavlja usporedbe njegovih verzija (ili pak uno sa ostalima)…</w:t>
+      </w:r>
+      <w:bookmarkStart w:id="3" w:name="_GoBack"/>
+      <w:bookmarkEnd w:id="3"/>
     </w:p>
     <w:p>
       <w:pPr>
@@ -1940,14 +2217,11 @@
           <w:numId w:val="2"/>
         </w:numPr>
       </w:pPr>
-      <w:bookmarkStart w:id="5" w:name="_Toc452382267"/>
-      <w:r>
-        <w:t>Historijat Arduino-a</w:t>
-      </w:r>
-      <w:bookmarkEnd w:id="5"/>
-      <w:r>
-        <w:t xml:space="preserve"> </w:t>
-      </w:r>
+      <w:bookmarkStart w:id="4" w:name="_Toc454267891"/>
+      <w:r>
+        <w:t>Shematski prikaz</w:t>
+      </w:r>
+      <w:bookmarkEnd w:id="4"/>
     </w:p>
     <w:p>
       <w:pPr>
@@ -1957,11 +2231,11 @@
           <w:numId w:val="2"/>
         </w:numPr>
       </w:pPr>
-      <w:bookmarkStart w:id="6" w:name="_Toc452382268"/>
-      <w:r>
-        <w:t>Shematski prikaz</w:t>
-      </w:r>
-      <w:bookmarkEnd w:id="6"/>
+      <w:bookmarkStart w:id="5" w:name="_Toc454267892"/>
+      <w:r>
+        <w:t>Digital I/O i Analog I opis</w:t>
+      </w:r>
+      <w:bookmarkEnd w:id="5"/>
     </w:p>
     <w:p>
       <w:pPr>
@@ -1971,11 +2245,26 @@
           <w:numId w:val="2"/>
         </w:numPr>
       </w:pPr>
-      <w:bookmarkStart w:id="7" w:name="_Toc452382269"/>
-      <w:r>
-        <w:t>Digital I/O i Analog I opis</w:t>
-      </w:r>
-      <w:bookmarkEnd w:id="7"/>
+      <w:r>
+        <w:t>Senzori</w:t>
+      </w:r>
+    </w:p>
+    <w:p>
+      <w:pPr>
+        <w:pStyle w:val="Heading3"/>
+        <w:numPr>
+          <w:ilvl w:val="2"/>
+          <w:numId w:val="2"/>
+        </w:numPr>
+      </w:pPr>
+      <w:bookmarkStart w:id="6" w:name="_Toc454267893"/>
+      <w:r>
+        <w:t>Cross development za Arduino i Arduino IDE</w:t>
+      </w:r>
+      <w:bookmarkEnd w:id="6"/>
+      <w:r>
+        <w:t xml:space="preserve"> </w:t>
+      </w:r>
     </w:p>
     <w:p>
       <w:pPr>
@@ -1985,11 +2274,23 @@
           <w:numId w:val="2"/>
         </w:numPr>
       </w:pPr>
-      <w:bookmarkStart w:id="8" w:name="_Toc452382270"/>
-      <w:r>
-        <w:t>Općenito o Windows Phone platformi</w:t>
-      </w:r>
-      <w:bookmarkEnd w:id="8"/>
+      <w:bookmarkStart w:id="7" w:name="_Toc454267894"/>
+      <w:r>
+        <w:t xml:space="preserve">Općenito o </w:t>
+      </w:r>
+      <w:r>
+        <w:t>Universal App</w:t>
+      </w:r>
+      <w:r>
+        <w:t xml:space="preserve"> (UWP)</w:t>
+      </w:r>
+      <w:r>
+        <w:t xml:space="preserve"> </w:t>
+      </w:r>
+      <w:r>
+        <w:t>platformi</w:t>
+      </w:r>
+      <w:bookmarkEnd w:id="7"/>
     </w:p>
     <w:p>
       <w:pPr>
@@ -1999,11 +2300,11 @@
           <w:numId w:val="2"/>
         </w:numPr>
       </w:pPr>
-      <w:bookmarkStart w:id="9" w:name="_Toc452382271"/>
-      <w:r>
-        <w:t>Historijat Windows Phone</w:t>
-      </w:r>
-      <w:bookmarkEnd w:id="9"/>
+      <w:bookmarkStart w:id="8" w:name="_Toc454267895"/>
+      <w:r>
+        <w:t>Windows Universal Application</w:t>
+      </w:r>
+      <w:bookmarkEnd w:id="8"/>
     </w:p>
     <w:p>
       <w:pPr>
@@ -2013,11 +2314,11 @@
           <w:numId w:val="2"/>
         </w:numPr>
       </w:pPr>
-      <w:bookmarkStart w:id="10" w:name="_Toc452382272"/>
+      <w:bookmarkStart w:id="9" w:name="_Toc454267896"/>
       <w:r>
         <w:t>Tehnologije</w:t>
       </w:r>
-      <w:bookmarkEnd w:id="10"/>
+      <w:bookmarkEnd w:id="9"/>
     </w:p>
     <w:p>
       <w:pPr>
@@ -2027,11 +2328,11 @@
           <w:numId w:val="2"/>
         </w:numPr>
       </w:pPr>
-      <w:bookmarkStart w:id="11" w:name="_Toc452382273"/>
+      <w:bookmarkStart w:id="10" w:name="_Toc454267897"/>
       <w:r>
         <w:t>Visual Studio 2015</w:t>
       </w:r>
-      <w:bookmarkEnd w:id="11"/>
+      <w:bookmarkEnd w:id="10"/>
     </w:p>
     <w:p>
       <w:pPr>
@@ -2041,11 +2342,11 @@
           <w:numId w:val="2"/>
         </w:numPr>
       </w:pPr>
-      <w:bookmarkStart w:id="12" w:name="_Toc452382274"/>
-      <w:r>
-        <w:t>Povezivanje Arduino platforme i Windows Phone</w:t>
-      </w:r>
-      <w:bookmarkEnd w:id="12"/>
+      <w:bookmarkStart w:id="11" w:name="_Toc454267898"/>
+      <w:r>
+        <w:t>Uspostavljanje Platforme</w:t>
+      </w:r>
+      <w:bookmarkEnd w:id="11"/>
     </w:p>
     <w:p>
       <w:pPr>
@@ -2055,9 +2356,23 @@
           <w:numId w:val="2"/>
         </w:numPr>
       </w:pPr>
-      <w:bookmarkStart w:id="13" w:name="_Toc452382275"/>
-      <w:r>
-        <w:t>Načini komunikacije</w:t>
+      <w:bookmarkStart w:id="12" w:name="_Toc454267899"/>
+      <w:r>
+        <w:t>Upotreba Bluetooth tehnologije</w:t>
+      </w:r>
+      <w:bookmarkEnd w:id="12"/>
+    </w:p>
+    <w:p>
+      <w:pPr>
+        <w:pStyle w:val="Heading3"/>
+        <w:numPr>
+          <w:ilvl w:val="2"/>
+          <w:numId w:val="2"/>
+        </w:numPr>
+      </w:pPr>
+      <w:bookmarkStart w:id="13" w:name="_Toc454267900"/>
+      <w:r>
+        <w:t>3D zvuk</w:t>
       </w:r>
       <w:bookmarkEnd w:id="13"/>
     </w:p>
@@ -2069,7 +2384,7 @@
           <w:numId w:val="2"/>
         </w:numPr>
       </w:pPr>
-      <w:bookmarkStart w:id="14" w:name="_Toc452382276"/>
+      <w:bookmarkStart w:id="14" w:name="_Toc454267901"/>
       <w:r>
         <w:t>Praktični dio</w:t>
       </w:r>
@@ -2083,9 +2398,9 @@
           <w:numId w:val="2"/>
         </w:numPr>
       </w:pPr>
-      <w:bookmarkStart w:id="15" w:name="_Toc452382277"/>
-      <w:r>
-        <w:t>Windows Phone aplikacija</w:t>
+      <w:bookmarkStart w:id="15" w:name="_Toc454267902"/>
+      <w:r>
+        <w:t>Funkcionalni opis sistema</w:t>
       </w:r>
       <w:bookmarkEnd w:id="15"/>
     </w:p>
@@ -2097,9 +2412,9 @@
           <w:numId w:val="2"/>
         </w:numPr>
       </w:pPr>
-      <w:bookmarkStart w:id="16" w:name="_Toc452382278"/>
-      <w:r>
-        <w:t>Arduino splikacija</w:t>
+      <w:bookmarkStart w:id="16" w:name="_Toc454267903"/>
+      <w:r>
+        <w:t>Arduino aplikacija</w:t>
       </w:r>
       <w:bookmarkEnd w:id="16"/>
     </w:p>
@@ -2111,11 +2426,23 @@
           <w:numId w:val="2"/>
         </w:numPr>
       </w:pPr>
-      <w:bookmarkStart w:id="17" w:name="_Toc452382279"/>
-      <w:r>
-        <w:t>Shematski prikaz</w:t>
+      <w:bookmarkStart w:id="17" w:name="_Toc454267904"/>
+      <w:r>
+        <w:t>Biblioteke</w:t>
       </w:r>
       <w:bookmarkEnd w:id="17"/>
+    </w:p>
+    <w:p>
+      <w:pPr>
+        <w:pStyle w:val="Heading4"/>
+        <w:numPr>
+          <w:ilvl w:val="3"/>
+          <w:numId w:val="2"/>
+        </w:numPr>
+      </w:pPr>
+      <w:r>
+        <w:t>Arduino biblioteka New Ping</w:t>
+      </w:r>
     </w:p>
     <w:p>
       <w:pPr>
@@ -2125,11 +2452,43 @@
           <w:numId w:val="2"/>
         </w:numPr>
       </w:pPr>
-      <w:bookmarkStart w:id="18" w:name="_Toc452382280"/>
-      <w:r>
-        <w:t>Spajanje LED dioda i displeja prema shemi</w:t>
+      <w:bookmarkStart w:id="18" w:name="_Toc454267905"/>
+      <w:r>
+        <w:t>Arduino kod</w:t>
       </w:r>
       <w:bookmarkEnd w:id="18"/>
+    </w:p>
+    <w:p>
+      <w:pPr>
+        <w:pStyle w:val="Heading2"/>
+        <w:numPr>
+          <w:ilvl w:val="1"/>
+          <w:numId w:val="2"/>
+        </w:numPr>
+      </w:pPr>
+      <w:bookmarkStart w:id="19" w:name="_Toc454267906"/>
+      <w:r>
+        <w:t>UWP</w:t>
+      </w:r>
+      <w:r>
+        <w:t xml:space="preserve"> </w:t>
+      </w:r>
+      <w:r>
+        <w:t>aplikacija</w:t>
+      </w:r>
+      <w:bookmarkEnd w:id="19"/>
+    </w:p>
+    <w:p>
+      <w:pPr>
+        <w:pStyle w:val="Heading3"/>
+        <w:numPr>
+          <w:ilvl w:val="2"/>
+          <w:numId w:val="2"/>
+        </w:numPr>
+      </w:pPr>
+      <w:r>
+        <w:t>UWP kod</w:t>
+      </w:r>
     </w:p>
     <w:p>
       <w:pPr>
@@ -2139,11 +2498,11 @@
           <w:numId w:val="2"/>
         </w:numPr>
       </w:pPr>
-      <w:bookmarkStart w:id="19" w:name="_Toc452382281"/>
+      <w:bookmarkStart w:id="20" w:name="_Toc454267908"/>
       <w:r>
         <w:t>Zaključak</w:t>
       </w:r>
-      <w:bookmarkEnd w:id="19"/>
+      <w:bookmarkEnd w:id="20"/>
     </w:p>
     <w:p>
       <w:pPr>
@@ -2153,26 +2512,84 @@
           <w:numId w:val="2"/>
         </w:numPr>
       </w:pPr>
-      <w:bookmarkStart w:id="20" w:name="_Toc452382282"/>
+      <w:bookmarkStart w:id="21" w:name="_Toc454267909"/>
       <w:r>
         <w:t>Dodatak</w:t>
-      </w:r>
-      <w:bookmarkEnd w:id="20"/>
-    </w:p>
-    <w:p>
-      <w:pPr>
-        <w:pStyle w:val="Heading1"/>
-        <w:numPr>
-          <w:ilvl w:val="0"/>
-          <w:numId w:val="2"/>
-        </w:numPr>
-      </w:pPr>
-      <w:bookmarkStart w:id="21" w:name="_Toc452382283"/>
-      <w:r>
-        <w:t>Literatura</w:t>
       </w:r>
       <w:bookmarkEnd w:id="21"/>
     </w:p>
+    <w:sdt>
+      <w:sdtPr>
+        <w:rPr>
+          <w:rFonts w:asciiTheme="minorHAnsi" w:eastAsiaTheme="minorHAnsi" w:hAnsiTheme="minorHAnsi" w:cstheme="minorBidi"/>
+          <w:color w:val="auto"/>
+          <w:sz w:val="22"/>
+          <w:szCs w:val="22"/>
+        </w:rPr>
+        <w:id w:val="-462429242"/>
+        <w:docPartObj>
+          <w:docPartGallery w:val="Bibliographies"/>
+          <w:docPartUnique/>
+        </w:docPartObj>
+      </w:sdtPr>
+      <w:sdtEndPr/>
+      <w:sdtContent>
+        <w:p>
+          <w:pPr>
+            <w:pStyle w:val="Heading1"/>
+            <w:numPr>
+              <w:ilvl w:val="0"/>
+              <w:numId w:val="2"/>
+            </w:numPr>
+          </w:pPr>
+          <w:r>
+            <w:t>Reference</w:t>
+          </w:r>
+        </w:p>
+        <w:sdt>
+          <w:sdtPr>
+            <w:id w:val="-573587230"/>
+            <w:bibliography/>
+          </w:sdtPr>
+          <w:sdtEndPr/>
+          <w:sdtContent>
+            <w:p>
+              <w:r>
+                <w:rPr>
+                  <w:noProof w:val="0"/>
+                </w:rPr>
+                <w:fldChar w:fldCharType="begin"/>
+              </w:r>
+              <w:r>
+                <w:instrText xml:space="preserve"> BIBLIOGRAPHY </w:instrText>
+              </w:r>
+              <w:r>
+                <w:rPr>
+                  <w:noProof w:val="0"/>
+                </w:rPr>
+                <w:fldChar w:fldCharType="separate"/>
+              </w:r>
+              <w:r>
+                <w:rPr>
+                  <w:b/>
+                  <w:bCs/>
+                </w:rPr>
+                <w:t>There are no sources in the current document.</w:t>
+              </w:r>
+              <w:r>
+                <w:rPr>
+                  <w:b/>
+                  <w:bCs/>
+                </w:rPr>
+                <w:fldChar w:fldCharType="end"/>
+              </w:r>
+            </w:p>
+          </w:sdtContent>
+        </w:sdt>
+      </w:sdtContent>
+    </w:sdt>
+    <w:p/>
+    <w:p/>
     <w:p/>
     <w:sectPr>
       <w:pgSz w:w="11906" w:h="16838"/>
@@ -2184,12 +2601,62 @@
 </w:document>
 </file>
 
+<file path=word/endnotes.xml><?xml version="1.0" encoding="utf-8"?>
+<w:endnotes xmlns:wpc="http://schemas.microsoft.com/office/word/2010/wordprocessingCanvas" xmlns:cx="http://schemas.microsoft.com/office/drawing/2014/chartex" xmlns:cx1="http://schemas.microsoft.com/office/drawing/2015/9/8/chartex" xmlns:cx2="http://schemas.microsoft.com/office/drawing/2015/10/21/chartex" xmlns:mc="http://schemas.openxmlformats.org/markup-compatibility/2006" xmlns:o="urn:schemas-microsoft-com:office:office" xmlns:r="http://schemas.openxmlformats.org/officeDocument/2006/relationships" xmlns:m="http://schemas.openxmlformats.org/officeDocument/2006/math" xmlns:v="urn:schemas-microsoft-com:vml" xmlns:wp14="http://schemas.microsoft.com/office/word/2010/wordprocessingDrawing" xmlns:wp="http://schemas.openxmlformats.org/drawingml/2006/wordprocessingDrawing" xmlns:w10="urn:schemas-microsoft-com:office:word" xmlns:w="http://schemas.openxmlformats.org/wordprocessingml/2006/main" xmlns:w14="http://schemas.microsoft.com/office/word/2010/wordml" xmlns:w15="http://schemas.microsoft.com/office/word/2012/wordml" xmlns:w16se="http://schemas.microsoft.com/office/word/2015/wordml/symex" xmlns:wpg="http://schemas.microsoft.com/office/word/2010/wordprocessingGroup" xmlns:wpi="http://schemas.microsoft.com/office/word/2010/wordprocessingInk" xmlns:wne="http://schemas.microsoft.com/office/word/2006/wordml" xmlns:wps="http://schemas.microsoft.com/office/word/2010/wordprocessingShape" mc:Ignorable="w14 w15 w16se wp14">
+  <w:endnote w:type="separator" w:id="-1">
+    <w:p>
+      <w:pPr>
+        <w:spacing w:after="0" w:line="240" w:lineRule="auto"/>
+      </w:pPr>
+      <w:r>
+        <w:separator/>
+      </w:r>
+    </w:p>
+  </w:endnote>
+  <w:endnote w:type="continuationSeparator" w:id="0">
+    <w:p>
+      <w:pPr>
+        <w:spacing w:after="0" w:line="240" w:lineRule="auto"/>
+      </w:pPr>
+      <w:r>
+        <w:continuationSeparator/>
+      </w:r>
+    </w:p>
+  </w:endnote>
+</w:endnotes>
+</file>
+
+<file path=word/footnotes.xml><?xml version="1.0" encoding="utf-8"?>
+<w:footnotes xmlns:wpc="http://schemas.microsoft.com/office/word/2010/wordprocessingCanvas" xmlns:cx="http://schemas.microsoft.com/office/drawing/2014/chartex" xmlns:cx1="http://schemas.microsoft.com/office/drawing/2015/9/8/chartex" xmlns:cx2="http://schemas.microsoft.com/office/drawing/2015/10/21/chartex" xmlns:mc="http://schemas.openxmlformats.org/markup-compatibility/2006" xmlns:o="urn:schemas-microsoft-com:office:office" xmlns:r="http://schemas.openxmlformats.org/officeDocument/2006/relationships" xmlns:m="http://schemas.openxmlformats.org/officeDocument/2006/math" xmlns:v="urn:schemas-microsoft-com:vml" xmlns:wp14="http://schemas.microsoft.com/office/word/2010/wordprocessingDrawing" xmlns:wp="http://schemas.openxmlformats.org/drawingml/2006/wordprocessingDrawing" xmlns:w10="urn:schemas-microsoft-com:office:word" xmlns:w="http://schemas.openxmlformats.org/wordprocessingml/2006/main" xmlns:w14="http://schemas.microsoft.com/office/word/2010/wordml" xmlns:w15="http://schemas.microsoft.com/office/word/2012/wordml" xmlns:w16se="http://schemas.microsoft.com/office/word/2015/wordml/symex" xmlns:wpg="http://schemas.microsoft.com/office/word/2010/wordprocessingGroup" xmlns:wpi="http://schemas.microsoft.com/office/word/2010/wordprocessingInk" xmlns:wne="http://schemas.microsoft.com/office/word/2006/wordml" xmlns:wps="http://schemas.microsoft.com/office/word/2010/wordprocessingShape" mc:Ignorable="w14 w15 w16se wp14">
+  <w:footnote w:type="separator" w:id="-1">
+    <w:p>
+      <w:pPr>
+        <w:spacing w:after="0" w:line="240" w:lineRule="auto"/>
+      </w:pPr>
+      <w:r>
+        <w:separator/>
+      </w:r>
+    </w:p>
+  </w:footnote>
+  <w:footnote w:type="continuationSeparator" w:id="0">
+    <w:p>
+      <w:pPr>
+        <w:spacing w:after="0" w:line="240" w:lineRule="auto"/>
+      </w:pPr>
+      <w:r>
+        <w:continuationSeparator/>
+      </w:r>
+    </w:p>
+  </w:footnote>
+</w:footnotes>
+</file>
+
 <file path=word/numbering.xml><?xml version="1.0" encoding="utf-8"?>
-<w:numbering xmlns:wpc="http://schemas.microsoft.com/office/word/2010/wordprocessingCanvas" xmlns:cx="http://schemas.microsoft.com/office/drawing/2014/chartex" xmlns:cx1="http://schemas.microsoft.com/office/drawing/2015/9/8/chartex" xmlns:mc="http://schemas.openxmlformats.org/markup-compatibility/2006" xmlns:o="urn:schemas-microsoft-com:office:office" xmlns:r="http://schemas.openxmlformats.org/officeDocument/2006/relationships" xmlns:m="http://schemas.openxmlformats.org/officeDocument/2006/math" xmlns:v="urn:schemas-microsoft-com:vml" xmlns:wp14="http://schemas.microsoft.com/office/word/2010/wordprocessingDrawing" xmlns:wp="http://schemas.openxmlformats.org/drawingml/2006/wordprocessingDrawing" xmlns:w10="urn:schemas-microsoft-com:office:word" xmlns:w="http://schemas.openxmlformats.org/wordprocessingml/2006/main" xmlns:w14="http://schemas.microsoft.com/office/word/2010/wordml" xmlns:w15="http://schemas.microsoft.com/office/word/2012/wordml" xmlns:w16se="http://schemas.microsoft.com/office/word/2015/wordml/symex" xmlns:wpg="http://schemas.microsoft.com/office/word/2010/wordprocessingGroup" xmlns:wpi="http://schemas.microsoft.com/office/word/2010/wordprocessingInk" xmlns:wne="http://schemas.microsoft.com/office/word/2006/wordml" xmlns:wps="http://schemas.microsoft.com/office/word/2010/wordprocessingShape" mc:Ignorable="w14 w15 w16se wp14">
+<w:numbering xmlns:wpc="http://schemas.microsoft.com/office/word/2010/wordprocessingCanvas" xmlns:cx="http://schemas.microsoft.com/office/drawing/2014/chartex" xmlns:cx1="http://schemas.microsoft.com/office/drawing/2015/9/8/chartex" xmlns:cx2="http://schemas.microsoft.com/office/drawing/2015/10/21/chartex" xmlns:mc="http://schemas.openxmlformats.org/markup-compatibility/2006" xmlns:o="urn:schemas-microsoft-com:office:office" xmlns:r="http://schemas.openxmlformats.org/officeDocument/2006/relationships" xmlns:m="http://schemas.openxmlformats.org/officeDocument/2006/math" xmlns:v="urn:schemas-microsoft-com:vml" xmlns:wp14="http://schemas.microsoft.com/office/word/2010/wordprocessingDrawing" xmlns:wp="http://schemas.openxmlformats.org/drawingml/2006/wordprocessingDrawing" xmlns:w10="urn:schemas-microsoft-com:office:word" xmlns:w="http://schemas.openxmlformats.org/wordprocessingml/2006/main" xmlns:w14="http://schemas.microsoft.com/office/word/2010/wordml" xmlns:w15="http://schemas.microsoft.com/office/word/2012/wordml" xmlns:w16se="http://schemas.microsoft.com/office/word/2015/wordml/symex" xmlns:wpg="http://schemas.microsoft.com/office/word/2010/wordprocessingGroup" xmlns:wpi="http://schemas.microsoft.com/office/word/2010/wordprocessingInk" xmlns:wne="http://schemas.microsoft.com/office/word/2006/wordml" xmlns:wps="http://schemas.microsoft.com/office/word/2010/wordprocessingShape" mc:Ignorable="w14 w15 w16se wp14">
   <w:abstractNum w:abstractNumId="0" w15:restartNumberingAfterBreak="0">
     <w:nsid w:val="0B574C65"/>
     <w:multiLevelType w:val="multilevel"/>
-    <w:tmpl w:val="04090025"/>
+    <w:tmpl w:val="6C0EB1AE"/>
     <w:lvl w:ilvl="0">
       <w:start w:val="1"/>
       <w:numFmt w:val="decimal"/>
@@ -2199,6 +2666,9 @@
       <w:pPr>
         <w:ind w:left="432" w:hanging="432"/>
       </w:pPr>
+      <w:rPr>
+        <w:rFonts w:hint="default"/>
+      </w:rPr>
     </w:lvl>
     <w:lvl w:ilvl="1">
       <w:start w:val="1"/>
@@ -2209,6 +2679,9 @@
       <w:pPr>
         <w:ind w:left="576" w:hanging="576"/>
       </w:pPr>
+      <w:rPr>
+        <w:rFonts w:hint="default"/>
+      </w:rPr>
     </w:lvl>
     <w:lvl w:ilvl="2">
       <w:start w:val="1"/>
@@ -2219,6 +2692,9 @@
       <w:pPr>
         <w:ind w:left="720" w:hanging="720"/>
       </w:pPr>
+      <w:rPr>
+        <w:rFonts w:hint="default"/>
+      </w:rPr>
     </w:lvl>
     <w:lvl w:ilvl="3">
       <w:start w:val="1"/>
@@ -2229,6 +2705,9 @@
       <w:pPr>
         <w:ind w:left="864" w:hanging="864"/>
       </w:pPr>
+      <w:rPr>
+        <w:rFonts w:hint="default"/>
+      </w:rPr>
     </w:lvl>
     <w:lvl w:ilvl="4">
       <w:start w:val="1"/>
@@ -2239,6 +2718,9 @@
       <w:pPr>
         <w:ind w:left="1008" w:hanging="1008"/>
       </w:pPr>
+      <w:rPr>
+        <w:rFonts w:hint="default"/>
+      </w:rPr>
     </w:lvl>
     <w:lvl w:ilvl="5">
       <w:start w:val="1"/>
@@ -2249,6 +2731,9 @@
       <w:pPr>
         <w:ind w:left="1152" w:hanging="1152"/>
       </w:pPr>
+      <w:rPr>
+        <w:rFonts w:hint="default"/>
+      </w:rPr>
     </w:lvl>
     <w:lvl w:ilvl="6">
       <w:start w:val="1"/>
@@ -2259,6 +2744,9 @@
       <w:pPr>
         <w:ind w:left="1296" w:hanging="1296"/>
       </w:pPr>
+      <w:rPr>
+        <w:rFonts w:hint="default"/>
+      </w:rPr>
     </w:lvl>
     <w:lvl w:ilvl="7">
       <w:start w:val="1"/>
@@ -2269,6 +2757,9 @@
       <w:pPr>
         <w:ind w:left="1440" w:hanging="1440"/>
       </w:pPr>
+      <w:rPr>
+        <w:rFonts w:hint="default"/>
+      </w:rPr>
     </w:lvl>
     <w:lvl w:ilvl="8">
       <w:start w:val="1"/>
@@ -2279,6 +2770,9 @@
       <w:pPr>
         <w:ind w:left="1584" w:hanging="1584"/>
       </w:pPr>
+      <w:rPr>
+        <w:rFonts w:hint="default"/>
+      </w:rPr>
     </w:lvl>
   </w:abstractNum>
   <w:abstractNum w:abstractNumId="1" w15:restartNumberingAfterBreak="0">
@@ -2372,6 +2866,36 @@
   </w:num>
   <w:num w:numId="2">
     <w:abstractNumId w:val="1"/>
+  </w:num>
+  <w:num w:numId="3">
+    <w:abstractNumId w:val="0"/>
+    <w:lvlOverride w:ilvl="0">
+      <w:startOverride w:val="1"/>
+    </w:lvlOverride>
+    <w:lvlOverride w:ilvl="1">
+      <w:startOverride w:val="1"/>
+    </w:lvlOverride>
+    <w:lvlOverride w:ilvl="2">
+      <w:startOverride w:val="1"/>
+    </w:lvlOverride>
+    <w:lvlOverride w:ilvl="3">
+      <w:startOverride w:val="1"/>
+    </w:lvlOverride>
+    <w:lvlOverride w:ilvl="4">
+      <w:startOverride w:val="1"/>
+    </w:lvlOverride>
+    <w:lvlOverride w:ilvl="5">
+      <w:startOverride w:val="1"/>
+    </w:lvlOverride>
+    <w:lvlOverride w:ilvl="6">
+      <w:startOverride w:val="1"/>
+    </w:lvlOverride>
+    <w:lvlOverride w:ilvl="7">
+      <w:startOverride w:val="1"/>
+    </w:lvlOverride>
+    <w:lvlOverride w:ilvl="8">
+      <w:startOverride w:val="1"/>
+    </w:lvlOverride>
   </w:num>
 </w:numbering>
 </file>
@@ -2393,7 +2917,7 @@
       </w:pPr>
     </w:pPrDefault>
   </w:docDefaults>
-  <w:latentStyles w:defLockedState="0" w:defUIPriority="99" w:defSemiHidden="0" w:defUnhideWhenUsed="0" w:defQFormat="0" w:count="371">
+  <w:latentStyles w:defLockedState="0" w:defUIPriority="99" w:defSemiHidden="0" w:defUnhideWhenUsed="0" w:defQFormat="0" w:count="372">
     <w:lsdException w:name="Normal" w:uiPriority="0" w:qFormat="1"/>
     <w:lsdException w:name="heading 1" w:uiPriority="9" w:qFormat="1"/>
     <w:lsdException w:name="heading 2" w:semiHidden="1" w:uiPriority="9" w:unhideWhenUsed="1" w:qFormat="1"/>
@@ -2499,7 +3023,6 @@
     <w:lsdException w:name="HTML Sample" w:semiHidden="1" w:unhideWhenUsed="1"/>
     <w:lsdException w:name="HTML Typewriter" w:semiHidden="1" w:unhideWhenUsed="1"/>
     <w:lsdException w:name="HTML Variable" w:semiHidden="1" w:unhideWhenUsed="1"/>
-    <w:lsdException w:name="Normal Table" w:semiHidden="1" w:unhideWhenUsed="1"/>
     <w:lsdException w:name="annotation subject" w:semiHidden="1" w:unhideWhenUsed="1"/>
     <w:lsdException w:name="No List" w:semiHidden="1" w:unhideWhenUsed="1"/>
     <w:lsdException w:name="Outline List 1" w:semiHidden="1" w:unhideWhenUsed="1"/>
@@ -2546,10 +3069,8 @@
     <w:lsdException w:name="Table Subtle 2" w:semiHidden="1" w:unhideWhenUsed="1"/>
     <w:lsdException w:name="Table Web 1" w:semiHidden="1" w:unhideWhenUsed="1"/>
     <w:lsdException w:name="Table Web 2" w:semiHidden="1" w:unhideWhenUsed="1"/>
-    <w:lsdException w:name="Table Web 3" w:semiHidden="1" w:unhideWhenUsed="1"/>
     <w:lsdException w:name="Balloon Text" w:semiHidden="1" w:unhideWhenUsed="1"/>
     <w:lsdException w:name="Table Grid" w:uiPriority="39"/>
-    <w:lsdException w:name="Table Theme" w:semiHidden="1" w:unhideWhenUsed="1"/>
     <w:lsdException w:name="Placeholder Text" w:semiHidden="1"/>
     <w:lsdException w:name="No Spacing" w:uiPriority="1" w:qFormat="1"/>
     <w:lsdException w:name="Light Shading" w:uiPriority="60"/>
@@ -2765,10 +3286,15 @@
     <w:lsdException w:name="List Table 5 Dark Accent 6" w:uiPriority="50"/>
     <w:lsdException w:name="List Table 6 Colorful Accent 6" w:uiPriority="51"/>
     <w:lsdException w:name="List Table 7 Colorful Accent 6" w:uiPriority="52"/>
+    <w:lsdException w:name="Mention" w:semiHidden="1" w:unhideWhenUsed="1"/>
   </w:latentStyles>
   <w:style w:type="paragraph" w:default="1" w:styleId="Normal">
     <w:name w:val="Normal"/>
     <w:qFormat/>
+    <w:rPr>
+      <w:noProof/>
+      <w:lang w:val="en-US"/>
+    </w:rPr>
   </w:style>
   <w:style w:type="paragraph" w:styleId="Heading1">
     <w:name w:val="heading 1"/>
@@ -2852,7 +3378,6 @@
     <w:next w:val="Normal"/>
     <w:link w:val="Heading4Char"/>
     <w:uiPriority w:val="9"/>
-    <w:semiHidden/>
     <w:unhideWhenUsed/>
     <w:qFormat/>
     <w:rsid w:val="00A47F4F"/>
@@ -2879,7 +3404,6 @@
     <w:next w:val="Normal"/>
     <w:link w:val="Heading5Char"/>
     <w:uiPriority w:val="9"/>
-    <w:semiHidden/>
     <w:unhideWhenUsed/>
     <w:qFormat/>
     <w:rsid w:val="00A47F4F"/>
@@ -2904,7 +3428,6 @@
     <w:next w:val="Normal"/>
     <w:link w:val="Heading6Char"/>
     <w:uiPriority w:val="9"/>
-    <w:semiHidden/>
     <w:unhideWhenUsed/>
     <w:qFormat/>
     <w:rsid w:val="00A47F4F"/>
@@ -2929,7 +3452,6 @@
     <w:next w:val="Normal"/>
     <w:link w:val="Heading7Char"/>
     <w:uiPriority w:val="9"/>
-    <w:semiHidden/>
     <w:unhideWhenUsed/>
     <w:qFormat/>
     <w:rsid w:val="00A47F4F"/>
@@ -2956,7 +3478,6 @@
     <w:next w:val="Normal"/>
     <w:link w:val="Heading8Char"/>
     <w:uiPriority w:val="9"/>
-    <w:semiHidden/>
     <w:unhideWhenUsed/>
     <w:qFormat/>
     <w:rsid w:val="00A47F4F"/>
@@ -2983,7 +3504,6 @@
     <w:next w:val="Normal"/>
     <w:link w:val="Heading9Char"/>
     <w:uiPriority w:val="9"/>
-    <w:semiHidden/>
     <w:unhideWhenUsed/>
     <w:qFormat/>
     <w:rsid w:val="00A47F4F"/>
@@ -3009,7 +3529,6 @@
   <w:style w:type="character" w:default="1" w:styleId="DefaultParagraphFont">
     <w:name w:val="Default Paragraph Font"/>
     <w:uiPriority w:val="1"/>
-    <w:semiHidden/>
     <w:unhideWhenUsed/>
   </w:style>
   <w:style w:type="table" w:default="1" w:styleId="TableNormal">
@@ -3086,9 +3605,6 @@
       </w:numPr>
       <w:outlineLvl w:val="9"/>
     </w:pPr>
-    <w:rPr>
-      <w:lang w:val="en-US"/>
-    </w:rPr>
   </w:style>
   <w:style w:type="paragraph" w:styleId="TOC1">
     <w:name w:val="toc 1"/>
@@ -3144,7 +3660,6 @@
     <w:basedOn w:val="DefaultParagraphFont"/>
     <w:link w:val="Heading4"/>
     <w:uiPriority w:val="9"/>
-    <w:semiHidden/>
     <w:rsid w:val="00A47F4F"/>
     <w:rPr>
       <w:rFonts w:asciiTheme="majorHAnsi" w:eastAsiaTheme="majorEastAsia" w:hAnsiTheme="majorHAnsi" w:cstheme="majorBidi"/>
@@ -3158,7 +3673,6 @@
     <w:basedOn w:val="DefaultParagraphFont"/>
     <w:link w:val="Heading5"/>
     <w:uiPriority w:val="9"/>
-    <w:semiHidden/>
     <w:rsid w:val="00A47F4F"/>
     <w:rPr>
       <w:rFonts w:asciiTheme="majorHAnsi" w:eastAsiaTheme="majorEastAsia" w:hAnsiTheme="majorHAnsi" w:cstheme="majorBidi"/>
@@ -3170,7 +3684,6 @@
     <w:basedOn w:val="DefaultParagraphFont"/>
     <w:link w:val="Heading6"/>
     <w:uiPriority w:val="9"/>
-    <w:semiHidden/>
     <w:rsid w:val="00A47F4F"/>
     <w:rPr>
       <w:rFonts w:asciiTheme="majorHAnsi" w:eastAsiaTheme="majorEastAsia" w:hAnsiTheme="majorHAnsi" w:cstheme="majorBidi"/>
@@ -3182,7 +3695,6 @@
     <w:basedOn w:val="DefaultParagraphFont"/>
     <w:link w:val="Heading7"/>
     <w:uiPriority w:val="9"/>
-    <w:semiHidden/>
     <w:rsid w:val="00A47F4F"/>
     <w:rPr>
       <w:rFonts w:asciiTheme="majorHAnsi" w:eastAsiaTheme="majorEastAsia" w:hAnsiTheme="majorHAnsi" w:cstheme="majorBidi"/>
@@ -3196,7 +3708,6 @@
     <w:basedOn w:val="DefaultParagraphFont"/>
     <w:link w:val="Heading8"/>
     <w:uiPriority w:val="9"/>
-    <w:semiHidden/>
     <w:rsid w:val="00A47F4F"/>
     <w:rPr>
       <w:rFonts w:asciiTheme="majorHAnsi" w:eastAsiaTheme="majorEastAsia" w:hAnsiTheme="majorHAnsi" w:cstheme="majorBidi"/>
@@ -3210,7 +3721,6 @@
     <w:basedOn w:val="DefaultParagraphFont"/>
     <w:link w:val="Heading9"/>
     <w:uiPriority w:val="9"/>
-    <w:semiHidden/>
     <w:rsid w:val="00A47F4F"/>
     <w:rPr>
       <w:rFonts w:asciiTheme="majorHAnsi" w:eastAsiaTheme="majorEastAsia" w:hAnsiTheme="majorHAnsi" w:cstheme="majorBidi"/>
@@ -3220,6 +3730,64 @@
       <w:sz w:val="21"/>
       <w:szCs w:val="21"/>
     </w:rPr>
+  </w:style>
+  <w:style w:type="paragraph" w:styleId="ListParagraph">
+    <w:name w:val="List Paragraph"/>
+    <w:basedOn w:val="Normal"/>
+    <w:uiPriority w:val="34"/>
+    <w:qFormat/>
+    <w:rsid w:val="008556E3"/>
+    <w:pPr>
+      <w:ind w:left="720"/>
+      <w:contextualSpacing/>
+    </w:pPr>
+  </w:style>
+  <w:style w:type="paragraph" w:styleId="FootnoteText">
+    <w:name w:val="footnote text"/>
+    <w:basedOn w:val="Normal"/>
+    <w:link w:val="FootnoteTextChar"/>
+    <w:uiPriority w:val="99"/>
+    <w:semiHidden/>
+    <w:unhideWhenUsed/>
+    <w:rsid w:val="00F00C96"/>
+    <w:pPr>
+      <w:spacing w:after="0" w:line="240" w:lineRule="auto"/>
+    </w:pPr>
+    <w:rPr>
+      <w:sz w:val="20"/>
+      <w:szCs w:val="20"/>
+    </w:rPr>
+  </w:style>
+  <w:style w:type="character" w:customStyle="1" w:styleId="FootnoteTextChar">
+    <w:name w:val="Footnote Text Char"/>
+    <w:basedOn w:val="DefaultParagraphFont"/>
+    <w:link w:val="FootnoteText"/>
+    <w:uiPriority w:val="99"/>
+    <w:semiHidden/>
+    <w:rsid w:val="00F00C96"/>
+    <w:rPr>
+      <w:sz w:val="20"/>
+      <w:szCs w:val="20"/>
+    </w:rPr>
+  </w:style>
+  <w:style w:type="character" w:styleId="FootnoteReference">
+    <w:name w:val="footnote reference"/>
+    <w:basedOn w:val="DefaultParagraphFont"/>
+    <w:uiPriority w:val="99"/>
+    <w:semiHidden/>
+    <w:unhideWhenUsed/>
+    <w:rsid w:val="00F00C96"/>
+    <w:rPr>
+      <w:vertAlign w:val="superscript"/>
+    </w:rPr>
+  </w:style>
+  <w:style w:type="paragraph" w:styleId="Bibliography">
+    <w:name w:val="Bibliography"/>
+    <w:basedOn w:val="Normal"/>
+    <w:next w:val="Normal"/>
+    <w:uiPriority w:val="37"/>
+    <w:unhideWhenUsed/>
+    <w:rsid w:val="007945A8"/>
   </w:style>
 </w:styles>
 </file>
@@ -3486,11 +4054,11 @@
 </file>
 
 <file path=customXml/item1.xml><?xml version="1.0" encoding="utf-8"?>
-<b:Sources xmlns:b="http://schemas.openxmlformats.org/officeDocument/2006/bibliography" xmlns="http://schemas.openxmlformats.org/officeDocument/2006/bibliography" SelectedStyle="\APASixthEditionOfficeOnline.xsl" StyleName="APA" Version="6"/>
+<b:Sources xmlns:b="http://schemas.openxmlformats.org/officeDocument/2006/bibliography" xmlns="http://schemas.openxmlformats.org/officeDocument/2006/bibliography" SelectedStyle="\IEEE2006OfficeOnline.xsl" StyleName="IEEE" Version="2006"/>
 </file>
 
 <file path=customXml/itemProps1.xml><?xml version="1.0" encoding="utf-8"?>
-<ds:datastoreItem xmlns:ds="http://schemas.openxmlformats.org/officeDocument/2006/customXml" ds:itemID="{D860E4EB-D8F0-40D8-862F-102D7694A768}">
+<ds:datastoreItem xmlns:ds="http://schemas.openxmlformats.org/officeDocument/2006/customXml" ds:itemID="{067383FC-8F94-483D-89D0-F021BF257295}">
   <ds:schemaRefs>
     <ds:schemaRef ds:uri="http://schemas.openxmlformats.org/officeDocument/2006/bibliography"/>
   </ds:schemaRefs>

</xml_diff>